<commit_message>
Changed login.html Changed login.js #3 Linked login.js Added https JSON POST test in login.js Changed projektstatusbericht_v2.docx
</commit_message>
<xml_diff>
--- a/Doku/projektstatusbericht_v2.docx
+++ b/Doku/projektstatusbericht_v2.docx
@@ -1,6 +1,6 @@
 
 <file path=word/document.xml><?xml version="1.0" encoding="utf-8"?>
-<w:document xmlns:ve="http://schemas.openxmlformats.org/markup-compatibility/2006" xmlns:o="urn:schemas-microsoft-com:office:office" xmlns:r="http://schemas.openxmlformats.org/officeDocument/2006/relationships" xmlns:m="http://schemas.openxmlformats.org/officeDocument/2006/math" xmlns:v="urn:schemas-microsoft-com:vml" xmlns:wp="http://schemas.openxmlformats.org/drawingml/2006/wordprocessingDrawing" xmlns:w10="urn:schemas-microsoft-com:office:word" xmlns:w="http://schemas.openxmlformats.org/wordprocessingml/2006/main" xmlns:wne="http://schemas.microsoft.com/office/word/2006/wordml">
+<w:document xmlns:wpc="http://schemas.microsoft.com/office/word/2010/wordprocessingCanvas" xmlns:cx="http://schemas.microsoft.com/office/drawing/2014/chartex" xmlns:cx1="http://schemas.microsoft.com/office/drawing/2015/9/8/chartex" xmlns:cx2="http://schemas.microsoft.com/office/drawing/2015/10/21/chartex" xmlns:cx3="http://schemas.microsoft.com/office/drawing/2016/5/9/chartex" xmlns:cx4="http://schemas.microsoft.com/office/drawing/2016/5/10/chartex" xmlns:cx5="http://schemas.microsoft.com/office/drawing/2016/5/11/chartex" xmlns:cx6="http://schemas.microsoft.com/office/drawing/2016/5/12/chartex" xmlns:cx7="http://schemas.microsoft.com/office/drawing/2016/5/13/chartex" xmlns:cx8="http://schemas.microsoft.com/office/drawing/2016/5/14/chartex" xmlns:mc="http://schemas.openxmlformats.org/markup-compatibility/2006" xmlns:aink="http://schemas.microsoft.com/office/drawing/2016/ink" xmlns:am3d="http://schemas.microsoft.com/office/drawing/2017/model3d" xmlns:o="urn:schemas-microsoft-com:office:office" xmlns:r="http://schemas.openxmlformats.org/officeDocument/2006/relationships" xmlns:m="http://schemas.openxmlformats.org/officeDocument/2006/math" xmlns:v="urn:schemas-microsoft-com:vml" xmlns:wp14="http://schemas.microsoft.com/office/word/2010/wordprocessingDrawing" xmlns:wp="http://schemas.openxmlformats.org/drawingml/2006/wordprocessingDrawing" xmlns:w10="urn:schemas-microsoft-com:office:word" xmlns:w="http://schemas.openxmlformats.org/wordprocessingml/2006/main" xmlns:w14="http://schemas.microsoft.com/office/word/2010/wordml" xmlns:w15="http://schemas.microsoft.com/office/word/2012/wordml" xmlns:w16cid="http://schemas.microsoft.com/office/word/2016/wordml/cid" xmlns:w16se="http://schemas.microsoft.com/office/word/2015/wordml/symex" xmlns:wpg="http://schemas.microsoft.com/office/word/2010/wordprocessingGroup" xmlns:wpi="http://schemas.microsoft.com/office/word/2010/wordprocessingInk" xmlns:wne="http://schemas.microsoft.com/office/word/2006/wordml" xmlns:wps="http://schemas.microsoft.com/office/word/2010/wordprocessingShape" mc:Ignorable="w14 w15 w16se w16cid wp14">
   <w:body>
     <w:tbl>
       <w:tblPr>
@@ -15,7 +15,7 @@
           <w:insideV w:val="single" w:sz="4" w:space="0" w:color="auto"/>
         </w:tblBorders>
         <w:tblLayout w:type="fixed"/>
-        <w:tblLook w:val="0000"/>
+        <w:tblLook w:val="0000" w:firstRow="0" w:lastRow="0" w:firstColumn="0" w:lastColumn="0" w:noHBand="0" w:noVBand="0"/>
       </w:tblPr>
       <w:tblGrid>
         <w:gridCol w:w="1809"/>
@@ -145,7 +145,7 @@
                 <w:lang w:eastAsia="de-DE"/>
               </w:rPr>
               <w:pict>
-                <v:oval id="_x0000_s1035" style="position:absolute;margin-left:7.6pt;margin-top:57.7pt;width:35.35pt;height:34pt;z-index:251665408;mso-position-horizontal-relative:text;mso-position-vertical-relative:text" fillcolor="#747070"/>
+                <v:oval id="_x0000_s1035" style="position:absolute;margin-left:7.6pt;margin-top:57.7pt;width:35.35pt;height:34pt;z-index:251661312;mso-position-horizontal-relative:text;mso-position-vertical-relative:text" fillcolor="#747070"/>
               </w:pict>
             </w:r>
             <w:r>
@@ -154,7 +154,7 @@
                 <w:lang w:eastAsia="de-DE"/>
               </w:rPr>
               <w:pict>
-                <v:oval id="_x0000_s1034" style="position:absolute;margin-left:7.6pt;margin-top:14.95pt;width:35.35pt;height:34pt;z-index:251664384;mso-position-horizontal-relative:text;mso-position-vertical-relative:text" fillcolor="#747070"/>
+                <v:oval id="_x0000_s1034" style="position:absolute;margin-left:7.6pt;margin-top:14.95pt;width:35.35pt;height:34pt;z-index:251660288;mso-position-horizontal-relative:text;mso-position-vertical-relative:text" fillcolor="#747070"/>
               </w:pict>
             </w:r>
             <w:r>
@@ -165,7 +165,7 @@
                 <w:lang w:eastAsia="de-DE"/>
               </w:rPr>
               <w:pict>
-                <v:oval id="_x0000_s1027" style="position:absolute;margin-left:7.6pt;margin-top:14.95pt;width:35.35pt;height:34pt;z-index:251658240;mso-position-horizontal-relative:text;mso-position-vertical-relative:text" fillcolor="#747070"/>
+                <v:oval id="_x0000_s1027" style="position:absolute;margin-left:7.6pt;margin-top:14.95pt;width:35.35pt;height:34pt;z-index:251652096;mso-position-horizontal-relative:text;mso-position-vertical-relative:text" fillcolor="#747070"/>
               </w:pict>
             </w:r>
             <w:r>
@@ -176,7 +176,7 @@
                 <w:lang w:eastAsia="de-DE"/>
               </w:rPr>
               <w:pict>
-                <v:oval id="_x0000_s1026" style="position:absolute;margin-left:7.6pt;margin-top:57.7pt;width:35.35pt;height:34pt;z-index:251658240;mso-position-horizontal-relative:text;mso-position-vertical-relative:text" fillcolor="#747070"/>
+                <v:oval id="_x0000_s1026" style="position:absolute;margin-left:7.6pt;margin-top:57.7pt;width:35.35pt;height:34pt;z-index:251653120;mso-position-horizontal-relative:text;mso-position-vertical-relative:text" fillcolor="#747070"/>
               </w:pict>
             </w:r>
             <w:r>
@@ -185,7 +185,7 @@
                 <w:lang w:eastAsia="de-DE"/>
               </w:rPr>
               <w:drawing>
-                <wp:anchor distT="0" distB="0" distL="114300" distR="114300" simplePos="0" relativeHeight="251660288" behindDoc="0" locked="0" layoutInCell="1" allowOverlap="1">
+                <wp:anchor distT="0" distB="0" distL="114300" distR="114300" simplePos="0" relativeHeight="251648000" behindDoc="0" locked="0" layoutInCell="1" allowOverlap="1">
                   <wp:simplePos x="0" y="0"/>
                   <wp:positionH relativeFrom="column">
                     <wp:posOffset>52705</wp:posOffset>
@@ -210,7 +210,7 @@
                           </pic:cNvPicPr>
                         </pic:nvPicPr>
                         <pic:blipFill>
-                          <a:blip r:embed="rId4" cstate="print"/>
+                          <a:blip r:embed="rId7" cstate="print"/>
                           <a:srcRect l="21999" t="14696" r="35475" b="10338"/>
                           <a:stretch>
                             <a:fillRect/>
@@ -384,7 +384,11 @@
             <w:tcW w:w="2391" w:type="dxa"/>
             <w:gridSpan w:val="2"/>
           </w:tcPr>
-          <w:p/>
+          <w:p>
+            <w:r>
+              <w:t>17.05.19-07.06.19</w:t>
+            </w:r>
+          </w:p>
         </w:tc>
         <w:tc>
           <w:tcPr>
@@ -469,7 +473,7 @@
           </w:tcPr>
           <w:p>
             <w:r>
-              <w:t>Die Implementierung der HTML/CSS Seiten sind fast vollständig, der Webserver ist fertig, die JS Seiten sind fast vollständig</w:t>
+              <w:t>Die Implementierung der HTML/CSS Seiten sind fast vollständig, der Webserver ist fertig, die JS Seiten sind vollständig</w:t>
             </w:r>
           </w:p>
         </w:tc>
@@ -583,7 +587,7 @@
                 <w:lang w:eastAsia="de-DE"/>
               </w:rPr>
               <w:pict>
-                <v:oval id="_x0000_s1037" style="position:absolute;left:0;text-align:left;margin-left:63.6pt;margin-top:10pt;width:17.25pt;height:16.6pt;z-index:251667456;mso-position-horizontal-relative:text;mso-position-vertical-relative:text" fillcolor="#747070"/>
+                <v:oval id="_x0000_s1037" style="position:absolute;left:0;text-align:left;margin-left:63.6pt;margin-top:10pt;width:17.25pt;height:16.6pt;z-index:251663360;mso-position-horizontal-relative:text;mso-position-vertical-relative:text" fillcolor="#747070"/>
               </w:pict>
             </w:r>
             <w:r>
@@ -593,7 +597,7 @@
                 <w:lang w:eastAsia="de-DE"/>
               </w:rPr>
               <w:pict>
-                <v:oval id="_x0000_s1036" style="position:absolute;left:0;text-align:left;margin-left:41.2pt;margin-top:9.95pt;width:17.25pt;height:16.6pt;z-index:251666432;mso-position-horizontal-relative:text;mso-position-vertical-relative:text" fillcolor="#747070"/>
+                <v:oval id="_x0000_s1036" style="position:absolute;left:0;text-align:left;margin-left:41.2pt;margin-top:9.95pt;width:17.25pt;height:16.6pt;z-index:251662336;mso-position-horizontal-relative:text;mso-position-vertical-relative:text" fillcolor="#747070"/>
               </w:pict>
             </w:r>
             <w:r>
@@ -602,7 +606,7 @@
                 <w:lang w:eastAsia="de-DE"/>
               </w:rPr>
               <w:pict>
-                <v:oval id="_x0000_s1029" style="position:absolute;left:0;text-align:left;margin-left:62.75pt;margin-top:9.8pt;width:18.1pt;height:16.8pt;z-index:251658240;mso-position-horizontal-relative:text;mso-position-vertical-relative:text" fillcolor="#747070"/>
+                <v:oval id="_x0000_s1029" style="position:absolute;left:0;text-align:left;margin-left:62.75pt;margin-top:9.8pt;width:18.1pt;height:16.8pt;z-index:251654144;mso-position-horizontal-relative:text;mso-position-vertical-relative:text" fillcolor="#747070"/>
               </w:pict>
             </w:r>
             <w:r>
@@ -611,7 +615,7 @@
                 <w:lang w:eastAsia="de-DE"/>
               </w:rPr>
               <w:pict>
-                <v:oval id="_x0000_s1028" style="position:absolute;left:0;text-align:left;margin-left:41.2pt;margin-top:10.4pt;width:18.1pt;height:16.8pt;z-index:251658240;mso-position-horizontal-relative:text;mso-position-vertical-relative:text" fillcolor="#747070"/>
+                <v:oval id="_x0000_s1028" style="position:absolute;left:0;text-align:left;margin-left:41.2pt;margin-top:10.4pt;width:18.1pt;height:16.8pt;z-index:251655168;mso-position-horizontal-relative:text;mso-position-vertical-relative:text" fillcolor="#747070"/>
               </w:pict>
             </w:r>
             <w:r>
@@ -622,7 +626,7 @@
                 <w:lang w:eastAsia="de-DE"/>
               </w:rPr>
               <w:drawing>
-                <wp:anchor distT="0" distB="0" distL="114300" distR="114300" simplePos="0" relativeHeight="251663360" behindDoc="0" locked="0" layoutInCell="1" allowOverlap="1">
+                <wp:anchor distT="0" distB="0" distL="114300" distR="114300" simplePos="0" relativeHeight="251651072" behindDoc="0" locked="0" layoutInCell="1" allowOverlap="1">
                   <wp:simplePos x="0" y="0"/>
                   <wp:positionH relativeFrom="column">
                     <wp:posOffset>504190</wp:posOffset>
@@ -647,7 +651,7 @@
                           </pic:cNvPicPr>
                         </pic:nvPicPr>
                         <pic:blipFill>
-                          <a:blip r:embed="rId5" cstate="print"/>
+                          <a:blip r:embed="rId8" cstate="print"/>
                           <a:srcRect l="14696" t="35475" r="10338" b="21999"/>
                           <a:stretch>
                             <a:fillRect/>
@@ -709,7 +713,7 @@
                 <w:lang w:eastAsia="de-DE"/>
               </w:rPr>
               <w:pict>
-                <v:oval id="_x0000_s1039" style="position:absolute;left:0;text-align:left;margin-left:81.6pt;margin-top:7.9pt;width:17.25pt;height:16.6pt;z-index:251669504;mso-position-horizontal-relative:text;mso-position-vertical-relative:text" fillcolor="#747070"/>
+                <v:oval id="_x0000_s1039" style="position:absolute;left:0;text-align:left;margin-left:81.6pt;margin-top:7.9pt;width:17.25pt;height:16.6pt;z-index:251665408;mso-position-horizontal-relative:text;mso-position-vertical-relative:text" fillcolor="#747070"/>
               </w:pict>
             </w:r>
             <w:r>
@@ -719,7 +723,7 @@
                 <w:lang w:eastAsia="de-DE"/>
               </w:rPr>
               <w:pict>
-                <v:oval id="_x0000_s1038" style="position:absolute;left:0;text-align:left;margin-left:39.2pt;margin-top:7.7pt;width:17.25pt;height:16.6pt;z-index:251668480;mso-position-horizontal-relative:text;mso-position-vertical-relative:text" fillcolor="#747070"/>
+                <v:oval id="_x0000_s1038" style="position:absolute;left:0;text-align:left;margin-left:39.2pt;margin-top:7.7pt;width:17.25pt;height:16.6pt;z-index:251664384;mso-position-horizontal-relative:text;mso-position-vertical-relative:text" fillcolor="#747070"/>
               </w:pict>
             </w:r>
             <w:r>
@@ -728,7 +732,7 @@
                 <w:lang w:eastAsia="de-DE"/>
               </w:rPr>
               <w:pict>
-                <v:oval id="_x0000_s1031" style="position:absolute;left:0;text-align:left;margin-left:80.75pt;margin-top:7.7pt;width:18.1pt;height:16.8pt;z-index:251658240;mso-position-horizontal-relative:text;mso-position-vertical-relative:text" fillcolor="#747070"/>
+                <v:oval id="_x0000_s1031" style="position:absolute;left:0;text-align:left;margin-left:80.75pt;margin-top:7.7pt;width:18.1pt;height:16.8pt;z-index:251656192;mso-position-horizontal-relative:text;mso-position-vertical-relative:text" fillcolor="#747070"/>
               </w:pict>
             </w:r>
             <w:r>
@@ -737,7 +741,7 @@
                 <w:lang w:eastAsia="de-DE"/>
               </w:rPr>
               <w:pict>
-                <v:oval id="_x0000_s1030" style="position:absolute;left:0;text-align:left;margin-left:38.35pt;margin-top:7.7pt;width:18.1pt;height:16.8pt;z-index:251658240;mso-position-horizontal-relative:text;mso-position-vertical-relative:text" fillcolor="#747070"/>
+                <v:oval id="_x0000_s1030" style="position:absolute;left:0;text-align:left;margin-left:38.35pt;margin-top:7.7pt;width:18.1pt;height:16.8pt;z-index:251657216;mso-position-horizontal-relative:text;mso-position-vertical-relative:text" fillcolor="#747070"/>
               </w:pict>
             </w:r>
             <w:r>
@@ -746,7 +750,7 @@
                 <w:lang w:eastAsia="de-DE"/>
               </w:rPr>
               <w:drawing>
-                <wp:anchor distT="0" distB="0" distL="114300" distR="114300" simplePos="0" relativeHeight="251661312" behindDoc="0" locked="0" layoutInCell="1" allowOverlap="1">
+                <wp:anchor distT="0" distB="0" distL="114300" distR="114300" simplePos="0" relativeHeight="251649024" behindDoc="0" locked="0" layoutInCell="1" allowOverlap="1">
                   <wp:simplePos x="0" y="0"/>
                   <wp:positionH relativeFrom="column">
                     <wp:posOffset>465455</wp:posOffset>
@@ -771,7 +775,7 @@
                           </pic:cNvPicPr>
                         </pic:nvPicPr>
                         <pic:blipFill>
-                          <a:blip r:embed="rId5" cstate="print"/>
+                          <a:blip r:embed="rId8" cstate="print"/>
                           <a:srcRect l="14696" t="35475" r="10338" b="21999"/>
                           <a:stretch>
                             <a:fillRect/>
@@ -840,7 +844,7 @@
                 <w:lang w:eastAsia="de-DE"/>
               </w:rPr>
               <w:pict>
-                <v:oval id="_x0000_s1041" style="position:absolute;left:0;text-align:left;margin-left:62.25pt;margin-top:7.25pt;width:17.25pt;height:16.6pt;z-index:251671552;mso-position-horizontal-relative:text;mso-position-vertical-relative:text" fillcolor="#747070"/>
+                <v:oval id="_x0000_s1041" style="position:absolute;left:0;text-align:left;margin-left:62.25pt;margin-top:7.25pt;width:17.25pt;height:16.6pt;z-index:251667456;mso-position-horizontal-relative:text;mso-position-vertical-relative:text" fillcolor="#747070"/>
               </w:pict>
             </w:r>
             <w:r>
@@ -850,7 +854,7 @@
                 <w:lang w:eastAsia="de-DE"/>
               </w:rPr>
               <w:pict>
-                <v:oval id="_x0000_s1040" style="position:absolute;left:0;text-align:left;margin-left:39.75pt;margin-top:6.3pt;width:17.25pt;height:16.6pt;z-index:251670528;mso-position-horizontal-relative:text;mso-position-vertical-relative:text" fillcolor="#747070"/>
+                <v:oval id="_x0000_s1040" style="position:absolute;left:0;text-align:left;margin-left:39.75pt;margin-top:6.3pt;width:17.25pt;height:16.6pt;z-index:251666432;mso-position-horizontal-relative:text;mso-position-vertical-relative:text" fillcolor="#747070"/>
               </w:pict>
             </w:r>
             <w:r>
@@ -868,7 +872,7 @@
                 <w:lang w:eastAsia="de-DE"/>
               </w:rPr>
               <w:pict>
-                <v:oval id="_x0000_s1032" style="position:absolute;left:0;text-align:left;margin-left:39.1pt;margin-top:6.95pt;width:18.1pt;height:16.8pt;z-index:251658240;mso-position-horizontal-relative:text;mso-position-vertical-relative:text" fillcolor="#747070"/>
+                <v:oval id="_x0000_s1032" style="position:absolute;left:0;text-align:left;margin-left:39.1pt;margin-top:6.95pt;width:18.1pt;height:16.8pt;z-index:251659264;mso-position-horizontal-relative:text;mso-position-vertical-relative:text" fillcolor="#747070"/>
               </w:pict>
             </w:r>
             <w:r>
@@ -877,7 +881,7 @@
                 <w:lang w:eastAsia="de-DE"/>
               </w:rPr>
               <w:drawing>
-                <wp:anchor distT="0" distB="0" distL="114300" distR="114300" simplePos="0" relativeHeight="251662336" behindDoc="0" locked="0" layoutInCell="1" allowOverlap="1">
+                <wp:anchor distT="0" distB="0" distL="114300" distR="114300" simplePos="0" relativeHeight="251650048" behindDoc="0" locked="0" layoutInCell="1" allowOverlap="1">
                   <wp:simplePos x="0" y="0"/>
                   <wp:positionH relativeFrom="column">
                     <wp:posOffset>481965</wp:posOffset>
@@ -902,7 +906,7 @@
                           </pic:cNvPicPr>
                         </pic:nvPicPr>
                         <pic:blipFill>
-                          <a:blip r:embed="rId5" cstate="print"/>
+                          <a:blip r:embed="rId8" cstate="print"/>
                           <a:srcRect l="14696" t="35475" r="10338" b="21999"/>
                           <a:stretch>
                             <a:fillRect/>
@@ -1109,8 +1113,8 @@
           <w:szCs w:val="22"/>
         </w:rPr>
         <w:sectPr>
-          <w:headerReference w:type="default" r:id="rId6"/>
-          <w:footerReference w:type="default" r:id="rId7"/>
+          <w:headerReference w:type="default" r:id="rId9"/>
+          <w:footerReference w:type="default" r:id="rId10"/>
           <w:pgSz w:w="11905" w:h="16838" w:code="9"/>
           <w:pgMar w:top="1985" w:right="1418" w:bottom="902" w:left="1418" w:header="737" w:footer="680" w:gutter="0"/>
           <w:cols w:space="720"/>
@@ -1140,7 +1144,7 @@
           <w:left w:w="0" w:type="dxa"/>
           <w:right w:w="0" w:type="dxa"/>
         </w:tblCellMar>
-        <w:tblLook w:val="01E0"/>
+        <w:tblLook w:val="01E0" w:firstRow="1" w:lastRow="1" w:firstColumn="1" w:lastColumn="1" w:noHBand="0" w:noVBand="0"/>
       </w:tblPr>
       <w:tblGrid>
         <w:gridCol w:w="342"/>
@@ -1358,7 +1362,7 @@
                 <w:szCs w:val="22"/>
                 <w:lang w:val="en-US"/>
               </w:rPr>
-              <w:t xml:space="preserve">Valeria </w:t>
+              <w:t xml:space="preserve">Valeria Pagliaro, Jan Gutnik, </w:t>
             </w:r>
             <w:proofErr w:type="spellStart"/>
             <w:r>
@@ -1368,7 +1372,7 @@
                 <w:szCs w:val="22"/>
                 <w:lang w:val="en-US"/>
               </w:rPr>
-              <w:t>Pagliaro</w:t>
+              <w:t>Shabithan</w:t>
             </w:r>
             <w:proofErr w:type="spellEnd"/>
             <w:r>
@@ -1378,7 +1382,7 @@
                 <w:szCs w:val="22"/>
                 <w:lang w:val="en-US"/>
               </w:rPr>
-              <w:t xml:space="preserve">, Jan </w:t>
+              <w:t xml:space="preserve"> </w:t>
             </w:r>
             <w:proofErr w:type="spellStart"/>
             <w:r>
@@ -1388,46 +1392,6 @@
                 <w:szCs w:val="22"/>
                 <w:lang w:val="en-US"/>
               </w:rPr>
-              <w:t>Gutnik</w:t>
-            </w:r>
-            <w:proofErr w:type="spellEnd"/>
-            <w:r>
-              <w:rPr>
-                <w:rFonts w:cs="Arial"/>
-                <w:bCs/>
-                <w:szCs w:val="22"/>
-                <w:lang w:val="en-US"/>
-              </w:rPr>
-              <w:t xml:space="preserve">, </w:t>
-            </w:r>
-            <w:proofErr w:type="spellStart"/>
-            <w:r>
-              <w:rPr>
-                <w:rFonts w:cs="Arial"/>
-                <w:bCs/>
-                <w:szCs w:val="22"/>
-                <w:lang w:val="en-US"/>
-              </w:rPr>
-              <w:t>Shabithan</w:t>
-            </w:r>
-            <w:proofErr w:type="spellEnd"/>
-            <w:r>
-              <w:rPr>
-                <w:rFonts w:cs="Arial"/>
-                <w:bCs/>
-                <w:szCs w:val="22"/>
-                <w:lang w:val="en-US"/>
-              </w:rPr>
-              <w:t xml:space="preserve"> </w:t>
-            </w:r>
-            <w:proofErr w:type="spellStart"/>
-            <w:r>
-              <w:rPr>
-                <w:rFonts w:cs="Arial"/>
-                <w:bCs/>
-                <w:szCs w:val="22"/>
-                <w:lang w:val="en-US"/>
-              </w:rPr>
               <w:t>Uthayakumaran</w:t>
             </w:r>
             <w:proofErr w:type="spellEnd"/>
@@ -1568,7 +1532,31 @@
                 <w:bCs/>
                 <w:szCs w:val="22"/>
               </w:rPr>
-              <w:t>17.05.19</w:t>
+              <w:t>04</w:t>
+            </w:r>
+            <w:r>
+              <w:rPr>
+                <w:rFonts w:cs="Arial"/>
+                <w:bCs/>
+                <w:szCs w:val="22"/>
+              </w:rPr>
+              <w:t>.0</w:t>
+            </w:r>
+            <w:r>
+              <w:rPr>
+                <w:rFonts w:cs="Arial"/>
+                <w:bCs/>
+                <w:szCs w:val="22"/>
+              </w:rPr>
+              <w:t>6</w:t>
+            </w:r>
+            <w:r>
+              <w:rPr>
+                <w:rFonts w:cs="Arial"/>
+                <w:bCs/>
+                <w:szCs w:val="22"/>
+              </w:rPr>
+              <w:t>.19</w:t>
             </w:r>
           </w:p>
         </w:tc>
@@ -2556,6 +2544,12 @@
                 <w:bCs/>
               </w:rPr>
             </w:pPr>
+            <w:r>
+              <w:rPr>
+                <w:bCs/>
+              </w:rPr>
+              <w:t>10.05.19</w:t>
+            </w:r>
           </w:p>
         </w:tc>
         <w:tc>
@@ -2664,7 +2658,7 @@
               <w:bottom w:val="single" w:sz="12" w:space="0" w:color="000000"/>
               <w:right w:val="single" w:sz="4" w:space="0" w:color="000000"/>
             </w:tcBorders>
-            <w:shd w:val="clear" w:color="auto" w:fill="92D050"/>
+            <w:shd w:val="clear" w:color="auto" w:fill="FFC000"/>
           </w:tcPr>
           <w:p>
             <w:pPr>
@@ -2692,7 +2686,7 @@
               <w:bottom w:val="single" w:sz="12" w:space="0" w:color="000000"/>
               <w:right w:val="single" w:sz="8" w:space="0" w:color="000000"/>
             </w:tcBorders>
-            <w:shd w:val="clear" w:color="auto" w:fill="92D050"/>
+            <w:shd w:val="clear" w:color="auto" w:fill="FFC000"/>
           </w:tcPr>
           <w:p>
             <w:pPr>
@@ -2720,7 +2714,7 @@
               <w:bottom w:val="single" w:sz="12" w:space="0" w:color="000000"/>
               <w:right w:val="single" w:sz="4" w:space="0" w:color="000000"/>
             </w:tcBorders>
-            <w:shd w:val="clear" w:color="auto" w:fill="92D050"/>
+            <w:shd w:val="clear" w:color="auto" w:fill="FFC000"/>
           </w:tcPr>
           <w:p>
             <w:pPr>
@@ -2747,21 +2741,27 @@
               <w:bottom w:val="single" w:sz="12" w:space="0" w:color="000000"/>
               <w:right w:val="single" w:sz="18" w:space="0" w:color="000000"/>
             </w:tcBorders>
-            <w:shd w:val="clear" w:color="auto" w:fill="92D050"/>
-          </w:tcPr>
-          <w:p>
-            <w:pPr>
-              <w:pStyle w:val="StandardmitEA"/>
-              <w:jc w:val="center"/>
-              <w:rPr>
-                <w:bCs/>
-              </w:rPr>
-            </w:pPr>
-            <w:r>
-              <w:rPr>
-                <w:bCs/>
-              </w:rPr>
-              <w:t>10%</w:t>
+            <w:shd w:val="clear" w:color="auto" w:fill="FFC000"/>
+          </w:tcPr>
+          <w:p>
+            <w:pPr>
+              <w:pStyle w:val="StandardmitEA"/>
+              <w:jc w:val="center"/>
+              <w:rPr>
+                <w:bCs/>
+              </w:rPr>
+            </w:pPr>
+            <w:r>
+              <w:rPr>
+                <w:bCs/>
+              </w:rPr>
+              <w:t>3</w:t>
+            </w:r>
+            <w:r>
+              <w:rPr>
+                <w:bCs/>
+              </w:rPr>
+              <w:t>0%</w:t>
             </w:r>
           </w:p>
         </w:tc>
@@ -2775,7 +2775,7 @@
               <w:bottom w:val="single" w:sz="12" w:space="0" w:color="000000"/>
               <w:right w:val="single" w:sz="4" w:space="0" w:color="000000"/>
             </w:tcBorders>
-            <w:shd w:val="clear" w:color="auto" w:fill="92D050"/>
+            <w:shd w:val="clear" w:color="auto" w:fill="FFC000"/>
           </w:tcPr>
           <w:p>
             <w:pPr>
@@ -2802,7 +2802,7 @@
               <w:bottom w:val="single" w:sz="12" w:space="0" w:color="000000"/>
               <w:right w:val="single" w:sz="18" w:space="0" w:color="000000"/>
             </w:tcBorders>
-            <w:shd w:val="clear" w:color="auto" w:fill="92D050"/>
+            <w:shd w:val="clear" w:color="auto" w:fill="FFC000"/>
           </w:tcPr>
           <w:p>
             <w:pPr>
@@ -2829,7 +2829,7 @@
               <w:bottom w:val="single" w:sz="12" w:space="0" w:color="000000"/>
               <w:right w:val="single" w:sz="18" w:space="0" w:color="000000"/>
             </w:tcBorders>
-            <w:shd w:val="clear" w:color="auto" w:fill="92D050"/>
+            <w:shd w:val="clear" w:color="auto" w:fill="FFC000"/>
           </w:tcPr>
           <w:p>
             <w:pPr>
@@ -2850,7 +2850,7 @@
               <w:bottom w:val="single" w:sz="12" w:space="0" w:color="000000"/>
               <w:right w:val="single" w:sz="4" w:space="0" w:color="000000"/>
             </w:tcBorders>
-            <w:shd w:val="clear" w:color="auto" w:fill="92D050"/>
+            <w:shd w:val="clear" w:color="auto" w:fill="FFC000"/>
           </w:tcPr>
           <w:p>
             <w:pPr>
@@ -2877,7 +2877,7 @@
               <w:bottom w:val="single" w:sz="12" w:space="0" w:color="000000"/>
               <w:right w:val="single" w:sz="18" w:space="0" w:color="000000"/>
             </w:tcBorders>
-            <w:shd w:val="clear" w:color="auto" w:fill="92D050"/>
+            <w:shd w:val="clear" w:color="auto" w:fill="FFC000"/>
           </w:tcPr>
           <w:p>
             <w:pPr>
@@ -2898,7 +2898,7 @@
               <w:bottom w:val="single" w:sz="12" w:space="0" w:color="000000"/>
               <w:right w:val="single" w:sz="4" w:space="0" w:color="000000"/>
             </w:tcBorders>
-            <w:shd w:val="clear" w:color="auto" w:fill="92D050"/>
+            <w:shd w:val="clear" w:color="auto" w:fill="FFC000"/>
           </w:tcPr>
           <w:p>
             <w:pPr>
@@ -2920,7 +2920,7 @@
               <w:bottom w:val="single" w:sz="12" w:space="0" w:color="000000"/>
               <w:right w:val="single" w:sz="4" w:space="0" w:color="000000"/>
             </w:tcBorders>
-            <w:shd w:val="clear" w:color="auto" w:fill="92D050"/>
+            <w:shd w:val="clear" w:color="auto" w:fill="FFC000"/>
           </w:tcPr>
           <w:p>
             <w:pPr>
@@ -2941,7 +2941,7 @@
               <w:bottom w:val="single" w:sz="12" w:space="0" w:color="000000"/>
               <w:right w:val="single" w:sz="18" w:space="0" w:color="000000"/>
             </w:tcBorders>
-            <w:shd w:val="clear" w:color="auto" w:fill="92D050"/>
+            <w:shd w:val="clear" w:color="auto" w:fill="FFC000"/>
           </w:tcPr>
           <w:p>
             <w:pPr>
@@ -2969,7 +2969,7 @@
               <w:bottom w:val="single" w:sz="12" w:space="0" w:color="000000"/>
               <w:right w:val="single" w:sz="18" w:space="0" w:color="000000"/>
             </w:tcBorders>
-            <w:shd w:val="clear" w:color="auto" w:fill="92D050"/>
+            <w:shd w:val="clear" w:color="auto" w:fill="FFC000"/>
           </w:tcPr>
           <w:p>
             <w:pPr>
@@ -3092,7 +3092,7 @@
               <w:rPr>
                 <w:bCs/>
               </w:rPr>
-              <w:t>90</w:t>
+              <w:t>100</w:t>
             </w:r>
             <w:r>
               <w:rPr>
@@ -3224,6 +3224,12 @@
                 <w:bCs/>
               </w:rPr>
             </w:pPr>
+            <w:r>
+              <w:rPr>
+                <w:bCs/>
+              </w:rPr>
+              <w:t>05.06.19</w:t>
+            </w:r>
           </w:p>
         </w:tc>
         <w:tc>
@@ -3429,7 +3435,7 @@
               <w:rPr>
                 <w:bCs/>
               </w:rPr>
-              <w:t>90</w:t>
+              <w:t>100</w:t>
             </w:r>
             <w:r>
               <w:rPr>
@@ -3560,6 +3566,12 @@
                 <w:bCs/>
               </w:rPr>
             </w:pPr>
+            <w:r>
+              <w:rPr>
+                <w:bCs/>
+              </w:rPr>
+              <w:t>05.06.19</w:t>
+            </w:r>
           </w:p>
         </w:tc>
         <w:tc>
@@ -3668,7 +3680,7 @@
               <w:bottom w:val="single" w:sz="4" w:space="0" w:color="000000"/>
               <w:right w:val="single" w:sz="4" w:space="0" w:color="000000"/>
             </w:tcBorders>
-            <w:shd w:val="clear" w:color="auto" w:fill="auto"/>
+            <w:shd w:val="clear" w:color="auto" w:fill="92D050"/>
           </w:tcPr>
           <w:p>
             <w:pPr>
@@ -3696,7 +3708,7 @@
               <w:bottom w:val="single" w:sz="4" w:space="0" w:color="000000"/>
               <w:right w:val="single" w:sz="4" w:space="0" w:color="000000"/>
             </w:tcBorders>
-            <w:shd w:val="clear" w:color="auto" w:fill="auto"/>
+            <w:shd w:val="clear" w:color="auto" w:fill="92D050"/>
           </w:tcPr>
           <w:p>
             <w:pPr>
@@ -3724,7 +3736,7 @@
               <w:bottom w:val="single" w:sz="4" w:space="0" w:color="000000"/>
               <w:right w:val="single" w:sz="4" w:space="0" w:color="000000"/>
             </w:tcBorders>
-            <w:shd w:val="clear" w:color="auto" w:fill="auto"/>
+            <w:shd w:val="clear" w:color="auto" w:fill="92D050"/>
           </w:tcPr>
           <w:p>
             <w:pPr>
@@ -3751,21 +3763,33 @@
               <w:bottom w:val="single" w:sz="4" w:space="0" w:color="000000"/>
               <w:right w:val="single" w:sz="18" w:space="0" w:color="000000"/>
             </w:tcBorders>
-            <w:shd w:val="clear" w:color="auto" w:fill="auto"/>
-          </w:tcPr>
-          <w:p>
-            <w:pPr>
-              <w:pStyle w:val="StandardmitEA"/>
-              <w:jc w:val="center"/>
-              <w:rPr>
-                <w:bCs/>
-              </w:rPr>
-            </w:pPr>
-            <w:r>
-              <w:rPr>
-                <w:bCs/>
-              </w:rPr>
-              <w:t>0%</w:t>
+            <w:shd w:val="clear" w:color="auto" w:fill="92D050"/>
+          </w:tcPr>
+          <w:p>
+            <w:pPr>
+              <w:pStyle w:val="StandardmitEA"/>
+              <w:jc w:val="center"/>
+              <w:rPr>
+                <w:bCs/>
+              </w:rPr>
+            </w:pPr>
+            <w:r>
+              <w:rPr>
+                <w:bCs/>
+              </w:rPr>
+              <w:t>10</w:t>
+            </w:r>
+            <w:r>
+              <w:rPr>
+                <w:bCs/>
+              </w:rPr>
+              <w:t>0</w:t>
+            </w:r>
+            <w:r>
+              <w:rPr>
+                <w:bCs/>
+              </w:rPr>
+              <w:t>%</w:t>
             </w:r>
           </w:p>
         </w:tc>
@@ -3779,7 +3803,7 @@
               <w:bottom w:val="single" w:sz="4" w:space="0" w:color="000000"/>
               <w:right w:val="single" w:sz="4" w:space="0" w:color="000000"/>
             </w:tcBorders>
-            <w:shd w:val="clear" w:color="auto" w:fill="auto"/>
+            <w:shd w:val="clear" w:color="auto" w:fill="92D050"/>
           </w:tcPr>
           <w:p>
             <w:pPr>
@@ -3806,16 +3830,22 @@
               <w:bottom w:val="single" w:sz="4" w:space="0" w:color="000000"/>
               <w:right w:val="single" w:sz="18" w:space="0" w:color="000000"/>
             </w:tcBorders>
-            <w:shd w:val="clear" w:color="auto" w:fill="auto"/>
-          </w:tcPr>
-          <w:p>
-            <w:pPr>
-              <w:pStyle w:val="StandardmitEA"/>
-              <w:jc w:val="center"/>
-              <w:rPr>
-                <w:bCs/>
-              </w:rPr>
-            </w:pPr>
+            <w:shd w:val="clear" w:color="auto" w:fill="92D050"/>
+          </w:tcPr>
+          <w:p>
+            <w:pPr>
+              <w:pStyle w:val="StandardmitEA"/>
+              <w:jc w:val="center"/>
+              <w:rPr>
+                <w:bCs/>
+              </w:rPr>
+            </w:pPr>
+            <w:r>
+              <w:rPr>
+                <w:bCs/>
+              </w:rPr>
+              <w:t>31.05.19</w:t>
+            </w:r>
           </w:p>
         </w:tc>
         <w:tc>
@@ -3827,7 +3857,7 @@
               <w:bottom w:val="single" w:sz="4" w:space="0" w:color="000000"/>
               <w:right w:val="single" w:sz="18" w:space="0" w:color="000000"/>
             </w:tcBorders>
-            <w:shd w:val="clear" w:color="auto" w:fill="auto"/>
+            <w:shd w:val="clear" w:color="auto" w:fill="92D050"/>
           </w:tcPr>
           <w:p>
             <w:pPr>
@@ -3848,7 +3878,7 @@
               <w:bottom w:val="single" w:sz="4" w:space="0" w:color="000000"/>
               <w:right w:val="single" w:sz="4" w:space="0" w:color="000000"/>
             </w:tcBorders>
-            <w:shd w:val="clear" w:color="auto" w:fill="auto"/>
+            <w:shd w:val="clear" w:color="auto" w:fill="92D050"/>
           </w:tcPr>
           <w:p>
             <w:pPr>
@@ -3875,16 +3905,22 @@
               <w:bottom w:val="single" w:sz="4" w:space="0" w:color="000000"/>
               <w:right w:val="single" w:sz="18" w:space="0" w:color="000000"/>
             </w:tcBorders>
-            <w:shd w:val="clear" w:color="auto" w:fill="auto"/>
-          </w:tcPr>
-          <w:p>
-            <w:pPr>
-              <w:pStyle w:val="StandardmitEA"/>
-              <w:jc w:val="center"/>
-              <w:rPr>
-                <w:bCs/>
-              </w:rPr>
-            </w:pPr>
+            <w:shd w:val="clear" w:color="auto" w:fill="92D050"/>
+          </w:tcPr>
+          <w:p>
+            <w:pPr>
+              <w:pStyle w:val="StandardmitEA"/>
+              <w:jc w:val="center"/>
+              <w:rPr>
+                <w:bCs/>
+              </w:rPr>
+            </w:pPr>
+            <w:r>
+              <w:rPr>
+                <w:bCs/>
+              </w:rPr>
+              <w:t>05.06.19</w:t>
+            </w:r>
           </w:p>
         </w:tc>
         <w:tc>
@@ -3896,7 +3932,7 @@
               <w:bottom w:val="single" w:sz="4" w:space="0" w:color="000000"/>
               <w:right w:val="single" w:sz="4" w:space="0" w:color="000000"/>
             </w:tcBorders>
-            <w:shd w:val="clear" w:color="auto" w:fill="auto"/>
+            <w:shd w:val="clear" w:color="auto" w:fill="92D050"/>
           </w:tcPr>
           <w:p>
             <w:pPr>
@@ -3918,7 +3954,7 @@
               <w:bottom w:val="single" w:sz="4" w:space="0" w:color="000000"/>
               <w:right w:val="single" w:sz="4" w:space="0" w:color="000000"/>
             </w:tcBorders>
-            <w:shd w:val="clear" w:color="auto" w:fill="auto"/>
+            <w:shd w:val="clear" w:color="auto" w:fill="92D050"/>
           </w:tcPr>
           <w:p>
             <w:pPr>
@@ -3939,7 +3975,7 @@
               <w:bottom w:val="single" w:sz="4" w:space="0" w:color="000000"/>
               <w:right w:val="single" w:sz="18" w:space="0" w:color="000000"/>
             </w:tcBorders>
-            <w:shd w:val="clear" w:color="auto" w:fill="auto"/>
+            <w:shd w:val="clear" w:color="auto" w:fill="92D050"/>
           </w:tcPr>
           <w:p>
             <w:pPr>
@@ -3967,7 +4003,7 @@
               <w:bottom w:val="single" w:sz="4" w:space="0" w:color="000000"/>
               <w:right w:val="single" w:sz="18" w:space="0" w:color="000000"/>
             </w:tcBorders>
-            <w:shd w:val="clear" w:color="auto" w:fill="auto"/>
+            <w:shd w:val="clear" w:color="auto" w:fill="92D050"/>
           </w:tcPr>
           <w:p>
             <w:pPr>
@@ -4035,7 +4071,19 @@
               <w:rPr>
                 <w:bCs/>
               </w:rPr>
-              <w:t>Weberver</w:t>
+              <w:t>Web</w:t>
+            </w:r>
+            <w:r>
+              <w:rPr>
+                <w:bCs/>
+              </w:rPr>
+              <w:t>s</w:t>
+            </w:r>
+            <w:r>
+              <w:rPr>
+                <w:bCs/>
+              </w:rPr>
+              <w:t>erver</w:t>
             </w:r>
           </w:p>
         </w:tc>
@@ -5624,7 +5672,10 @@
         </w:tc>
       </w:tr>
     </w:tbl>
-    <w:p/>
+    <w:p>
+      <w:bookmarkStart w:id="0" w:name="_GoBack"/>
+      <w:bookmarkEnd w:id="0"/>
+    </w:p>
     <w:sectPr>
       <w:pgSz w:w="16838" w:h="11905" w:orient="landscape" w:code="9"/>
       <w:pgMar w:top="1418" w:right="1985" w:bottom="1418" w:left="902" w:header="737" w:footer="680" w:gutter="0"/>
@@ -5635,11 +5686,36 @@
 </w:document>
 </file>
 
+<file path=word/endnotes.xml><?xml version="1.0" encoding="utf-8"?>
+<w:endnotes xmlns:wpc="http://schemas.microsoft.com/office/word/2010/wordprocessingCanvas" xmlns:cx="http://schemas.microsoft.com/office/drawing/2014/chartex" xmlns:cx1="http://schemas.microsoft.com/office/drawing/2015/9/8/chartex" xmlns:cx2="http://schemas.microsoft.com/office/drawing/2015/10/21/chartex" xmlns:cx3="http://schemas.microsoft.com/office/drawing/2016/5/9/chartex" xmlns:cx4="http://schemas.microsoft.com/office/drawing/2016/5/10/chartex" xmlns:cx5="http://schemas.microsoft.com/office/drawing/2016/5/11/chartex" xmlns:cx6="http://schemas.microsoft.com/office/drawing/2016/5/12/chartex" xmlns:cx7="http://schemas.microsoft.com/office/drawing/2016/5/13/chartex" xmlns:cx8="http://schemas.microsoft.com/office/drawing/2016/5/14/chartex" xmlns:mc="http://schemas.openxmlformats.org/markup-compatibility/2006" xmlns:aink="http://schemas.microsoft.com/office/drawing/2016/ink" xmlns:am3d="http://schemas.microsoft.com/office/drawing/2017/model3d" xmlns:o="urn:schemas-microsoft-com:office:office" xmlns:r="http://schemas.openxmlformats.org/officeDocument/2006/relationships" xmlns:m="http://schemas.openxmlformats.org/officeDocument/2006/math" xmlns:v="urn:schemas-microsoft-com:vml" xmlns:wp14="http://schemas.microsoft.com/office/word/2010/wordprocessingDrawing" xmlns:wp="http://schemas.openxmlformats.org/drawingml/2006/wordprocessingDrawing" xmlns:w10="urn:schemas-microsoft-com:office:word" xmlns:w="http://schemas.openxmlformats.org/wordprocessingml/2006/main" xmlns:w14="http://schemas.microsoft.com/office/word/2010/wordml" xmlns:w15="http://schemas.microsoft.com/office/word/2012/wordml" xmlns:w16cid="http://schemas.microsoft.com/office/word/2016/wordml/cid" xmlns:w16se="http://schemas.microsoft.com/office/word/2015/wordml/symex" xmlns:wpg="http://schemas.microsoft.com/office/word/2010/wordprocessingGroup" xmlns:wpi="http://schemas.microsoft.com/office/word/2010/wordprocessingInk" xmlns:wne="http://schemas.microsoft.com/office/word/2006/wordml" xmlns:wps="http://schemas.microsoft.com/office/word/2010/wordprocessingShape" mc:Ignorable="w14 w15 w16se w16cid wp14">
+  <w:endnote w:type="separator" w:id="-1">
+    <w:p>
+      <w:pPr>
+        <w:spacing w:line="240" w:lineRule="auto"/>
+      </w:pPr>
+      <w:r>
+        <w:separator/>
+      </w:r>
+    </w:p>
+  </w:endnote>
+  <w:endnote w:type="continuationSeparator" w:id="0">
+    <w:p>
+      <w:pPr>
+        <w:spacing w:line="240" w:lineRule="auto"/>
+      </w:pPr>
+      <w:r>
+        <w:continuationSeparator/>
+      </w:r>
+    </w:p>
+  </w:endnote>
+</w:endnotes>
+</file>
+
 <file path=word/footer1.xml><?xml version="1.0" encoding="utf-8"?>
-<w:ftr xmlns:ve="http://schemas.openxmlformats.org/markup-compatibility/2006" xmlns:o="urn:schemas-microsoft-com:office:office" xmlns:r="http://schemas.openxmlformats.org/officeDocument/2006/relationships" xmlns:m="http://schemas.openxmlformats.org/officeDocument/2006/math" xmlns:v="urn:schemas-microsoft-com:vml" xmlns:wp="http://schemas.openxmlformats.org/drawingml/2006/wordprocessingDrawing" xmlns:w10="urn:schemas-microsoft-com:office:word" xmlns:w="http://schemas.openxmlformats.org/wordprocessingml/2006/main" xmlns:wne="http://schemas.microsoft.com/office/word/2006/wordml">
+<w:ftr xmlns:wpc="http://schemas.microsoft.com/office/word/2010/wordprocessingCanvas" xmlns:cx="http://schemas.microsoft.com/office/drawing/2014/chartex" xmlns:cx1="http://schemas.microsoft.com/office/drawing/2015/9/8/chartex" xmlns:cx2="http://schemas.microsoft.com/office/drawing/2015/10/21/chartex" xmlns:cx3="http://schemas.microsoft.com/office/drawing/2016/5/9/chartex" xmlns:cx4="http://schemas.microsoft.com/office/drawing/2016/5/10/chartex" xmlns:cx5="http://schemas.microsoft.com/office/drawing/2016/5/11/chartex" xmlns:cx6="http://schemas.microsoft.com/office/drawing/2016/5/12/chartex" xmlns:cx7="http://schemas.microsoft.com/office/drawing/2016/5/13/chartex" xmlns:cx8="http://schemas.microsoft.com/office/drawing/2016/5/14/chartex" xmlns:mc="http://schemas.openxmlformats.org/markup-compatibility/2006" xmlns:aink="http://schemas.microsoft.com/office/drawing/2016/ink" xmlns:am3d="http://schemas.microsoft.com/office/drawing/2017/model3d" xmlns:o="urn:schemas-microsoft-com:office:office" xmlns:r="http://schemas.openxmlformats.org/officeDocument/2006/relationships" xmlns:m="http://schemas.openxmlformats.org/officeDocument/2006/math" xmlns:v="urn:schemas-microsoft-com:vml" xmlns:wp14="http://schemas.microsoft.com/office/word/2010/wordprocessingDrawing" xmlns:wp="http://schemas.openxmlformats.org/drawingml/2006/wordprocessingDrawing" xmlns:w10="urn:schemas-microsoft-com:office:word" xmlns:w="http://schemas.openxmlformats.org/wordprocessingml/2006/main" xmlns:w14="http://schemas.microsoft.com/office/word/2010/wordml" xmlns:w15="http://schemas.microsoft.com/office/word/2012/wordml" xmlns:w16cid="http://schemas.microsoft.com/office/word/2016/wordml/cid" xmlns:w16se="http://schemas.microsoft.com/office/word/2015/wordml/symex" xmlns:wpg="http://schemas.microsoft.com/office/word/2010/wordprocessingGroup" xmlns:wpi="http://schemas.microsoft.com/office/word/2010/wordprocessingInk" xmlns:wne="http://schemas.microsoft.com/office/word/2006/wordml" xmlns:wps="http://schemas.microsoft.com/office/word/2010/wordprocessingShape" mc:Ignorable="w14 w15 w16se w16cid wp14">
   <w:p>
     <w:pPr>
-      <w:pStyle w:val="Header"/>
+      <w:pStyle w:val="Kopfzeile"/>
       <w:pBdr>
         <w:top w:val="single" w:sz="4" w:space="1" w:color="auto"/>
       </w:pBdr>
@@ -5665,13 +5741,7 @@
       <w:rPr>
         <w:sz w:val="20"/>
       </w:rPr>
-      <w:t xml:space="preserve">PS </w:t>
-    </w:r>
-    <w:r>
-      <w:rPr>
-        <w:sz w:val="20"/>
-      </w:rPr>
-      <w:t>Consulting</w:t>
+      <w:t>PS Consulting</w:t>
     </w:r>
     <w:r>
       <w:rPr>
@@ -5683,11 +5753,36 @@
 </w:ftr>
 </file>
 
+<file path=word/footnotes.xml><?xml version="1.0" encoding="utf-8"?>
+<w:footnotes xmlns:wpc="http://schemas.microsoft.com/office/word/2010/wordprocessingCanvas" xmlns:cx="http://schemas.microsoft.com/office/drawing/2014/chartex" xmlns:cx1="http://schemas.microsoft.com/office/drawing/2015/9/8/chartex" xmlns:cx2="http://schemas.microsoft.com/office/drawing/2015/10/21/chartex" xmlns:cx3="http://schemas.microsoft.com/office/drawing/2016/5/9/chartex" xmlns:cx4="http://schemas.microsoft.com/office/drawing/2016/5/10/chartex" xmlns:cx5="http://schemas.microsoft.com/office/drawing/2016/5/11/chartex" xmlns:cx6="http://schemas.microsoft.com/office/drawing/2016/5/12/chartex" xmlns:cx7="http://schemas.microsoft.com/office/drawing/2016/5/13/chartex" xmlns:cx8="http://schemas.microsoft.com/office/drawing/2016/5/14/chartex" xmlns:mc="http://schemas.openxmlformats.org/markup-compatibility/2006" xmlns:aink="http://schemas.microsoft.com/office/drawing/2016/ink" xmlns:am3d="http://schemas.microsoft.com/office/drawing/2017/model3d" xmlns:o="urn:schemas-microsoft-com:office:office" xmlns:r="http://schemas.openxmlformats.org/officeDocument/2006/relationships" xmlns:m="http://schemas.openxmlformats.org/officeDocument/2006/math" xmlns:v="urn:schemas-microsoft-com:vml" xmlns:wp14="http://schemas.microsoft.com/office/word/2010/wordprocessingDrawing" xmlns:wp="http://schemas.openxmlformats.org/drawingml/2006/wordprocessingDrawing" xmlns:w10="urn:schemas-microsoft-com:office:word" xmlns:w="http://schemas.openxmlformats.org/wordprocessingml/2006/main" xmlns:w14="http://schemas.microsoft.com/office/word/2010/wordml" xmlns:w15="http://schemas.microsoft.com/office/word/2012/wordml" xmlns:w16cid="http://schemas.microsoft.com/office/word/2016/wordml/cid" xmlns:w16se="http://schemas.microsoft.com/office/word/2015/wordml/symex" xmlns:wpg="http://schemas.microsoft.com/office/word/2010/wordprocessingGroup" xmlns:wpi="http://schemas.microsoft.com/office/word/2010/wordprocessingInk" xmlns:wne="http://schemas.microsoft.com/office/word/2006/wordml" xmlns:wps="http://schemas.microsoft.com/office/word/2010/wordprocessingShape" mc:Ignorable="w14 w15 w16se w16cid wp14">
+  <w:footnote w:type="separator" w:id="-1">
+    <w:p>
+      <w:pPr>
+        <w:spacing w:line="240" w:lineRule="auto"/>
+      </w:pPr>
+      <w:r>
+        <w:separator/>
+      </w:r>
+    </w:p>
+  </w:footnote>
+  <w:footnote w:type="continuationSeparator" w:id="0">
+    <w:p>
+      <w:pPr>
+        <w:spacing w:line="240" w:lineRule="auto"/>
+      </w:pPr>
+      <w:r>
+        <w:continuationSeparator/>
+      </w:r>
+    </w:p>
+  </w:footnote>
+</w:footnotes>
+</file>
+
 <file path=word/header1.xml><?xml version="1.0" encoding="utf-8"?>
-<w:hdr xmlns:ve="http://schemas.openxmlformats.org/markup-compatibility/2006" xmlns:o="urn:schemas-microsoft-com:office:office" xmlns:r="http://schemas.openxmlformats.org/officeDocument/2006/relationships" xmlns:m="http://schemas.openxmlformats.org/officeDocument/2006/math" xmlns:v="urn:schemas-microsoft-com:vml" xmlns:wp="http://schemas.openxmlformats.org/drawingml/2006/wordprocessingDrawing" xmlns:w10="urn:schemas-microsoft-com:office:word" xmlns:w="http://schemas.openxmlformats.org/wordprocessingml/2006/main" xmlns:wne="http://schemas.microsoft.com/office/word/2006/wordml">
+<w:hdr xmlns:wpc="http://schemas.microsoft.com/office/word/2010/wordprocessingCanvas" xmlns:cx="http://schemas.microsoft.com/office/drawing/2014/chartex" xmlns:cx1="http://schemas.microsoft.com/office/drawing/2015/9/8/chartex" xmlns:cx2="http://schemas.microsoft.com/office/drawing/2015/10/21/chartex" xmlns:cx3="http://schemas.microsoft.com/office/drawing/2016/5/9/chartex" xmlns:cx4="http://schemas.microsoft.com/office/drawing/2016/5/10/chartex" xmlns:cx5="http://schemas.microsoft.com/office/drawing/2016/5/11/chartex" xmlns:cx6="http://schemas.microsoft.com/office/drawing/2016/5/12/chartex" xmlns:cx7="http://schemas.microsoft.com/office/drawing/2016/5/13/chartex" xmlns:cx8="http://schemas.microsoft.com/office/drawing/2016/5/14/chartex" xmlns:mc="http://schemas.openxmlformats.org/markup-compatibility/2006" xmlns:aink="http://schemas.microsoft.com/office/drawing/2016/ink" xmlns:am3d="http://schemas.microsoft.com/office/drawing/2017/model3d" xmlns:o="urn:schemas-microsoft-com:office:office" xmlns:r="http://schemas.openxmlformats.org/officeDocument/2006/relationships" xmlns:m="http://schemas.openxmlformats.org/officeDocument/2006/math" xmlns:v="urn:schemas-microsoft-com:vml" xmlns:wp14="http://schemas.microsoft.com/office/word/2010/wordprocessingDrawing" xmlns:wp="http://schemas.openxmlformats.org/drawingml/2006/wordprocessingDrawing" xmlns:w10="urn:schemas-microsoft-com:office:word" xmlns:w="http://schemas.openxmlformats.org/wordprocessingml/2006/main" xmlns:w14="http://schemas.microsoft.com/office/word/2010/wordml" xmlns:w15="http://schemas.microsoft.com/office/word/2012/wordml" xmlns:w16cid="http://schemas.microsoft.com/office/word/2016/wordml/cid" xmlns:w16se="http://schemas.microsoft.com/office/word/2015/wordml/symex" xmlns:wpg="http://schemas.microsoft.com/office/word/2010/wordprocessingGroup" xmlns:wpi="http://schemas.microsoft.com/office/word/2010/wordprocessingInk" xmlns:wne="http://schemas.microsoft.com/office/word/2006/wordml" xmlns:wps="http://schemas.microsoft.com/office/word/2010/wordprocessingShape" mc:Ignorable="w14 w15 w16se w16cid wp14">
   <w:p>
     <w:pPr>
-      <w:pStyle w:val="Header"/>
+      <w:pStyle w:val="Kopfzeile"/>
       <w:tabs>
         <w:tab w:val="right" w:pos="9794"/>
       </w:tabs>
@@ -5728,25 +5823,7 @@
                     <w:sz w:val="28"/>
                     <w:szCs w:val="28"/>
                   </w:rPr>
-                  <w:t>Projektstatus</w:t>
-                </w:r>
-                <w:r>
-                  <w:rPr>
-                    <w:b/>
-                    <w:color w:val="FFFFFF"/>
-                    <w:sz w:val="28"/>
-                    <w:szCs w:val="28"/>
-                  </w:rPr>
-                  <w:t>-</w:t>
-                </w:r>
-                <w:r>
-                  <w:rPr>
-                    <w:b/>
-                    <w:color w:val="FFFFFF"/>
-                    <w:sz w:val="28"/>
-                    <w:szCs w:val="28"/>
-                  </w:rPr>
-                  <w:t>Bericht</w:t>
+                  <w:t>Projektstatus-Bericht</w:t>
                 </w:r>
               </w:p>
             </w:txbxContent>
@@ -5822,7 +5899,7 @@
 </file>
 
 <file path=word/styles.xml><?xml version="1.0" encoding="utf-8"?>
-<w:styles xmlns:r="http://schemas.openxmlformats.org/officeDocument/2006/relationships" xmlns:w="http://schemas.openxmlformats.org/wordprocessingml/2006/main">
+<w:styles xmlns:mc="http://schemas.openxmlformats.org/markup-compatibility/2006" xmlns:r="http://schemas.openxmlformats.org/officeDocument/2006/relationships" xmlns:w="http://schemas.openxmlformats.org/wordprocessingml/2006/main" xmlns:w14="http://schemas.microsoft.com/office/word/2010/wordml" xmlns:w15="http://schemas.microsoft.com/office/word/2012/wordml" xmlns:w16cid="http://schemas.microsoft.com/office/word/2016/wordml/cid" xmlns:w16se="http://schemas.microsoft.com/office/word/2015/wordml/symex" mc:Ignorable="w14 w15 w16se w16cid">
   <w:docDefaults>
     <w:rPrDefault>
       <w:rPr>
@@ -5838,147 +5915,385 @@
       </w:pPr>
     </w:pPrDefault>
   </w:docDefaults>
-  <w:latentStyles w:defLockedState="0" w:defUIPriority="99" w:defSemiHidden="1" w:defUnhideWhenUsed="1" w:defQFormat="0" w:count="267">
-    <w:lsdException w:name="Normal" w:semiHidden="0" w:uiPriority="0" w:unhideWhenUsed="0" w:qFormat="1"/>
-    <w:lsdException w:name="heading 1" w:semiHidden="0" w:uiPriority="9" w:unhideWhenUsed="0" w:qFormat="1"/>
-    <w:lsdException w:name="heading 2" w:uiPriority="9" w:qFormat="1"/>
-    <w:lsdException w:name="heading 3" w:uiPriority="9" w:qFormat="1"/>
-    <w:lsdException w:name="heading 4" w:uiPriority="9" w:qFormat="1"/>
-    <w:lsdException w:name="heading 5" w:uiPriority="9" w:qFormat="1"/>
-    <w:lsdException w:name="heading 6" w:uiPriority="9" w:qFormat="1"/>
-    <w:lsdException w:name="heading 7" w:uiPriority="9" w:qFormat="1"/>
-    <w:lsdException w:name="heading 8" w:uiPriority="9" w:qFormat="1"/>
-    <w:lsdException w:name="heading 9" w:uiPriority="9" w:qFormat="1"/>
-    <w:lsdException w:name="toc 1" w:uiPriority="39"/>
-    <w:lsdException w:name="toc 2" w:uiPriority="39"/>
-    <w:lsdException w:name="toc 3" w:uiPriority="39"/>
-    <w:lsdException w:name="toc 4" w:uiPriority="39"/>
-    <w:lsdException w:name="toc 5" w:uiPriority="39"/>
-    <w:lsdException w:name="toc 6" w:uiPriority="39"/>
-    <w:lsdException w:name="toc 7" w:uiPriority="39"/>
-    <w:lsdException w:name="toc 8" w:uiPriority="39"/>
-    <w:lsdException w:name="toc 9" w:uiPriority="39"/>
-    <w:lsdException w:name="header" w:uiPriority="0"/>
-    <w:lsdException w:name="caption" w:uiPriority="35" w:qFormat="1"/>
-    <w:lsdException w:name="Title" w:semiHidden="0" w:uiPriority="10" w:unhideWhenUsed="0" w:qFormat="1"/>
-    <w:lsdException w:name="Default Paragraph Font" w:uiPriority="1"/>
-    <w:lsdException w:name="Subtitle" w:semiHidden="0" w:uiPriority="11" w:unhideWhenUsed="0" w:qFormat="1"/>
-    <w:lsdException w:name="Strong" w:semiHidden="0" w:uiPriority="22" w:unhideWhenUsed="0" w:qFormat="1"/>
-    <w:lsdException w:name="Emphasis" w:semiHidden="0" w:uiPriority="20" w:unhideWhenUsed="0" w:qFormat="1"/>
-    <w:lsdException w:name="Table Grid" w:semiHidden="0" w:uiPriority="59" w:unhideWhenUsed="0"/>
-    <w:lsdException w:name="Placeholder Text" w:unhideWhenUsed="0"/>
-    <w:lsdException w:name="No Spacing" w:semiHidden="0" w:uiPriority="1" w:unhideWhenUsed="0" w:qFormat="1"/>
-    <w:lsdException w:name="Light Shading" w:semiHidden="0" w:uiPriority="60" w:unhideWhenUsed="0"/>
-    <w:lsdException w:name="Light List" w:semiHidden="0" w:uiPriority="61" w:unhideWhenUsed="0"/>
-    <w:lsdException w:name="Light Grid" w:semiHidden="0" w:uiPriority="62" w:unhideWhenUsed="0"/>
-    <w:lsdException w:name="Medium Shading 1" w:semiHidden="0" w:uiPriority="63" w:unhideWhenUsed="0"/>
-    <w:lsdException w:name="Medium Shading 2" w:semiHidden="0" w:uiPriority="64" w:unhideWhenUsed="0"/>
-    <w:lsdException w:name="Medium List 1" w:semiHidden="0" w:uiPriority="65" w:unhideWhenUsed="0"/>
-    <w:lsdException w:name="Medium List 2" w:semiHidden="0" w:uiPriority="66" w:unhideWhenUsed="0"/>
-    <w:lsdException w:name="Medium Grid 1" w:semiHidden="0" w:uiPriority="67" w:unhideWhenUsed="0"/>
-    <w:lsdException w:name="Medium Grid 2" w:semiHidden="0" w:uiPriority="68" w:unhideWhenUsed="0"/>
-    <w:lsdException w:name="Medium Grid 3" w:semiHidden="0" w:uiPriority="69" w:unhideWhenUsed="0"/>
-    <w:lsdException w:name="Dark List" w:semiHidden="0" w:uiPriority="70" w:unhideWhenUsed="0"/>
-    <w:lsdException w:name="Colorful Shading" w:semiHidden="0" w:uiPriority="71" w:unhideWhenUsed="0"/>
-    <w:lsdException w:name="Colorful List" w:semiHidden="0" w:uiPriority="72" w:unhideWhenUsed="0"/>
-    <w:lsdException w:name="Colorful Grid" w:semiHidden="0" w:uiPriority="73" w:unhideWhenUsed="0"/>
-    <w:lsdException w:name="Light Shading Accent 1" w:semiHidden="0" w:uiPriority="60" w:unhideWhenUsed="0"/>
-    <w:lsdException w:name="Light List Accent 1" w:semiHidden="0" w:uiPriority="61" w:unhideWhenUsed="0"/>
-    <w:lsdException w:name="Light Grid Accent 1" w:semiHidden="0" w:uiPriority="62" w:unhideWhenUsed="0"/>
-    <w:lsdException w:name="Medium Shading 1 Accent 1" w:semiHidden="0" w:uiPriority="63" w:unhideWhenUsed="0"/>
-    <w:lsdException w:name="Medium Shading 2 Accent 1" w:semiHidden="0" w:uiPriority="64" w:unhideWhenUsed="0"/>
-    <w:lsdException w:name="Medium List 1 Accent 1" w:semiHidden="0" w:uiPriority="65" w:unhideWhenUsed="0"/>
-    <w:lsdException w:name="Revision" w:unhideWhenUsed="0"/>
-    <w:lsdException w:name="List Paragraph" w:semiHidden="0" w:uiPriority="34" w:unhideWhenUsed="0" w:qFormat="1"/>
-    <w:lsdException w:name="Quote" w:semiHidden="0" w:uiPriority="29" w:unhideWhenUsed="0" w:qFormat="1"/>
-    <w:lsdException w:name="Intense Quote" w:semiHidden="0" w:uiPriority="30" w:unhideWhenUsed="0" w:qFormat="1"/>
-    <w:lsdException w:name="Medium List 2 Accent 1" w:semiHidden="0" w:uiPriority="66" w:unhideWhenUsed="0"/>
-    <w:lsdException w:name="Medium Grid 1 Accent 1" w:semiHidden="0" w:uiPriority="67" w:unhideWhenUsed="0"/>
-    <w:lsdException w:name="Medium Grid 2 Accent 1" w:semiHidden="0" w:uiPriority="68" w:unhideWhenUsed="0"/>
-    <w:lsdException w:name="Medium Grid 3 Accent 1" w:semiHidden="0" w:uiPriority="69" w:unhideWhenUsed="0"/>
-    <w:lsdException w:name="Dark List Accent 1" w:semiHidden="0" w:uiPriority="70" w:unhideWhenUsed="0"/>
-    <w:lsdException w:name="Colorful Shading Accent 1" w:semiHidden="0" w:uiPriority="71" w:unhideWhenUsed="0"/>
-    <w:lsdException w:name="Colorful List Accent 1" w:semiHidden="0" w:uiPriority="72" w:unhideWhenUsed="0"/>
-    <w:lsdException w:name="Colorful Grid Accent 1" w:semiHidden="0" w:uiPriority="73" w:unhideWhenUsed="0"/>
-    <w:lsdException w:name="Light Shading Accent 2" w:semiHidden="0" w:uiPriority="60" w:unhideWhenUsed="0"/>
-    <w:lsdException w:name="Light List Accent 2" w:semiHidden="0" w:uiPriority="61" w:unhideWhenUsed="0"/>
-    <w:lsdException w:name="Light Grid Accent 2" w:semiHidden="0" w:uiPriority="62" w:unhideWhenUsed="0"/>
-    <w:lsdException w:name="Medium Shading 1 Accent 2" w:semiHidden="0" w:uiPriority="63" w:unhideWhenUsed="0"/>
-    <w:lsdException w:name="Medium Shading 2 Accent 2" w:semiHidden="0" w:uiPriority="64" w:unhideWhenUsed="0"/>
-    <w:lsdException w:name="Medium List 1 Accent 2" w:semiHidden="0" w:uiPriority="65" w:unhideWhenUsed="0"/>
-    <w:lsdException w:name="Medium List 2 Accent 2" w:semiHidden="0" w:uiPriority="66" w:unhideWhenUsed="0"/>
-    <w:lsdException w:name="Medium Grid 1 Accent 2" w:semiHidden="0" w:uiPriority="67" w:unhideWhenUsed="0"/>
-    <w:lsdException w:name="Medium Grid 2 Accent 2" w:semiHidden="0" w:uiPriority="68" w:unhideWhenUsed="0"/>
-    <w:lsdException w:name="Medium Grid 3 Accent 2" w:semiHidden="0" w:uiPriority="69" w:unhideWhenUsed="0"/>
-    <w:lsdException w:name="Dark List Accent 2" w:semiHidden="0" w:uiPriority="70" w:unhideWhenUsed="0"/>
-    <w:lsdException w:name="Colorful Shading Accent 2" w:semiHidden="0" w:uiPriority="71" w:unhideWhenUsed="0"/>
-    <w:lsdException w:name="Colorful List Accent 2" w:semiHidden="0" w:uiPriority="72" w:unhideWhenUsed="0"/>
-    <w:lsdException w:name="Colorful Grid Accent 2" w:semiHidden="0" w:uiPriority="73" w:unhideWhenUsed="0"/>
-    <w:lsdException w:name="Light Shading Accent 3" w:semiHidden="0" w:uiPriority="60" w:unhideWhenUsed="0"/>
-    <w:lsdException w:name="Light List Accent 3" w:semiHidden="0" w:uiPriority="61" w:unhideWhenUsed="0"/>
-    <w:lsdException w:name="Light Grid Accent 3" w:semiHidden="0" w:uiPriority="62" w:unhideWhenUsed="0"/>
-    <w:lsdException w:name="Medium Shading 1 Accent 3" w:semiHidden="0" w:uiPriority="63" w:unhideWhenUsed="0"/>
-    <w:lsdException w:name="Medium Shading 2 Accent 3" w:semiHidden="0" w:uiPriority="64" w:unhideWhenUsed="0"/>
-    <w:lsdException w:name="Medium List 1 Accent 3" w:semiHidden="0" w:uiPriority="65" w:unhideWhenUsed="0"/>
-    <w:lsdException w:name="Medium List 2 Accent 3" w:semiHidden="0" w:uiPriority="66" w:unhideWhenUsed="0"/>
-    <w:lsdException w:name="Medium Grid 1 Accent 3" w:semiHidden="0" w:uiPriority="67" w:unhideWhenUsed="0"/>
-    <w:lsdException w:name="Medium Grid 2 Accent 3" w:semiHidden="0" w:uiPriority="68" w:unhideWhenUsed="0"/>
-    <w:lsdException w:name="Medium Grid 3 Accent 3" w:semiHidden="0" w:uiPriority="69" w:unhideWhenUsed="0"/>
-    <w:lsdException w:name="Dark List Accent 3" w:semiHidden="0" w:uiPriority="70" w:unhideWhenUsed="0"/>
-    <w:lsdException w:name="Colorful Shading Accent 3" w:semiHidden="0" w:uiPriority="71" w:unhideWhenUsed="0"/>
-    <w:lsdException w:name="Colorful List Accent 3" w:semiHidden="0" w:uiPriority="72" w:unhideWhenUsed="0"/>
-    <w:lsdException w:name="Colorful Grid Accent 3" w:semiHidden="0" w:uiPriority="73" w:unhideWhenUsed="0"/>
-    <w:lsdException w:name="Light Shading Accent 4" w:semiHidden="0" w:uiPriority="60" w:unhideWhenUsed="0"/>
-    <w:lsdException w:name="Light List Accent 4" w:semiHidden="0" w:uiPriority="61" w:unhideWhenUsed="0"/>
-    <w:lsdException w:name="Light Grid Accent 4" w:semiHidden="0" w:uiPriority="62" w:unhideWhenUsed="0"/>
-    <w:lsdException w:name="Medium Shading 1 Accent 4" w:semiHidden="0" w:uiPriority="63" w:unhideWhenUsed="0"/>
-    <w:lsdException w:name="Medium Shading 2 Accent 4" w:semiHidden="0" w:uiPriority="64" w:unhideWhenUsed="0"/>
-    <w:lsdException w:name="Medium List 1 Accent 4" w:semiHidden="0" w:uiPriority="65" w:unhideWhenUsed="0"/>
-    <w:lsdException w:name="Medium List 2 Accent 4" w:semiHidden="0" w:uiPriority="66" w:unhideWhenUsed="0"/>
-    <w:lsdException w:name="Medium Grid 1 Accent 4" w:semiHidden="0" w:uiPriority="67" w:unhideWhenUsed="0"/>
-    <w:lsdException w:name="Medium Grid 2 Accent 4" w:semiHidden="0" w:uiPriority="68" w:unhideWhenUsed="0"/>
-    <w:lsdException w:name="Medium Grid 3 Accent 4" w:semiHidden="0" w:uiPriority="69" w:unhideWhenUsed="0"/>
-    <w:lsdException w:name="Dark List Accent 4" w:semiHidden="0" w:uiPriority="70" w:unhideWhenUsed="0"/>
-    <w:lsdException w:name="Colorful Shading Accent 4" w:semiHidden="0" w:uiPriority="71" w:unhideWhenUsed="0"/>
-    <w:lsdException w:name="Colorful List Accent 4" w:semiHidden="0" w:uiPriority="72" w:unhideWhenUsed="0"/>
-    <w:lsdException w:name="Colorful Grid Accent 4" w:semiHidden="0" w:uiPriority="73" w:unhideWhenUsed="0"/>
-    <w:lsdException w:name="Light Shading Accent 5" w:semiHidden="0" w:uiPriority="60" w:unhideWhenUsed="0"/>
-    <w:lsdException w:name="Light List Accent 5" w:semiHidden="0" w:uiPriority="61" w:unhideWhenUsed="0"/>
-    <w:lsdException w:name="Light Grid Accent 5" w:semiHidden="0" w:uiPriority="62" w:unhideWhenUsed="0"/>
-    <w:lsdException w:name="Medium Shading 1 Accent 5" w:semiHidden="0" w:uiPriority="63" w:unhideWhenUsed="0"/>
-    <w:lsdException w:name="Medium Shading 2 Accent 5" w:semiHidden="0" w:uiPriority="64" w:unhideWhenUsed="0"/>
-    <w:lsdException w:name="Medium List 1 Accent 5" w:semiHidden="0" w:uiPriority="65" w:unhideWhenUsed="0"/>
-    <w:lsdException w:name="Medium List 2 Accent 5" w:semiHidden="0" w:uiPriority="66" w:unhideWhenUsed="0"/>
-    <w:lsdException w:name="Medium Grid 1 Accent 5" w:semiHidden="0" w:uiPriority="67" w:unhideWhenUsed="0"/>
-    <w:lsdException w:name="Medium Grid 2 Accent 5" w:semiHidden="0" w:uiPriority="68" w:unhideWhenUsed="0"/>
-    <w:lsdException w:name="Medium Grid 3 Accent 5" w:semiHidden="0" w:uiPriority="69" w:unhideWhenUsed="0"/>
-    <w:lsdException w:name="Dark List Accent 5" w:semiHidden="0" w:uiPriority="70" w:unhideWhenUsed="0"/>
-    <w:lsdException w:name="Colorful Shading Accent 5" w:semiHidden="0" w:uiPriority="71" w:unhideWhenUsed="0"/>
-    <w:lsdException w:name="Colorful List Accent 5" w:semiHidden="0" w:uiPriority="72" w:unhideWhenUsed="0"/>
-    <w:lsdException w:name="Colorful Grid Accent 5" w:semiHidden="0" w:uiPriority="73" w:unhideWhenUsed="0"/>
-    <w:lsdException w:name="Light Shading Accent 6" w:semiHidden="0" w:uiPriority="60" w:unhideWhenUsed="0"/>
-    <w:lsdException w:name="Light List Accent 6" w:semiHidden="0" w:uiPriority="61" w:unhideWhenUsed="0"/>
-    <w:lsdException w:name="Light Grid Accent 6" w:semiHidden="0" w:uiPriority="62" w:unhideWhenUsed="0"/>
-    <w:lsdException w:name="Medium Shading 1 Accent 6" w:semiHidden="0" w:uiPriority="63" w:unhideWhenUsed="0"/>
-    <w:lsdException w:name="Medium Shading 2 Accent 6" w:semiHidden="0" w:uiPriority="64" w:unhideWhenUsed="0"/>
-    <w:lsdException w:name="Medium List 1 Accent 6" w:semiHidden="0" w:uiPriority="65" w:unhideWhenUsed="0"/>
-    <w:lsdException w:name="Medium List 2 Accent 6" w:semiHidden="0" w:uiPriority="66" w:unhideWhenUsed="0"/>
-    <w:lsdException w:name="Medium Grid 1 Accent 6" w:semiHidden="0" w:uiPriority="67" w:unhideWhenUsed="0"/>
-    <w:lsdException w:name="Medium Grid 2 Accent 6" w:semiHidden="0" w:uiPriority="68" w:unhideWhenUsed="0"/>
-    <w:lsdException w:name="Medium Grid 3 Accent 6" w:semiHidden="0" w:uiPriority="69" w:unhideWhenUsed="0"/>
-    <w:lsdException w:name="Dark List Accent 6" w:semiHidden="0" w:uiPriority="70" w:unhideWhenUsed="0"/>
-    <w:lsdException w:name="Colorful Shading Accent 6" w:semiHidden="0" w:uiPriority="71" w:unhideWhenUsed="0"/>
-    <w:lsdException w:name="Colorful List Accent 6" w:semiHidden="0" w:uiPriority="72" w:unhideWhenUsed="0"/>
-    <w:lsdException w:name="Colorful Grid Accent 6" w:semiHidden="0" w:uiPriority="73" w:unhideWhenUsed="0"/>
-    <w:lsdException w:name="Subtle Emphasis" w:semiHidden="0" w:uiPriority="19" w:unhideWhenUsed="0" w:qFormat="1"/>
-    <w:lsdException w:name="Intense Emphasis" w:semiHidden="0" w:uiPriority="21" w:unhideWhenUsed="0" w:qFormat="1"/>
-    <w:lsdException w:name="Subtle Reference" w:semiHidden="0" w:uiPriority="31" w:unhideWhenUsed="0" w:qFormat="1"/>
-    <w:lsdException w:name="Intense Reference" w:semiHidden="0" w:uiPriority="32" w:unhideWhenUsed="0" w:qFormat="1"/>
-    <w:lsdException w:name="Book Title" w:semiHidden="0" w:uiPriority="33" w:unhideWhenUsed="0" w:qFormat="1"/>
-    <w:lsdException w:name="Bibliography" w:uiPriority="37"/>
-    <w:lsdException w:name="TOC Heading" w:uiPriority="39" w:qFormat="1"/>
+  <w:latentStyles w:defLockedState="0" w:defUIPriority="99" w:defSemiHidden="0" w:defUnhideWhenUsed="0" w:defQFormat="0" w:count="376">
+    <w:lsdException w:name="Normal" w:uiPriority="0" w:qFormat="1"/>
+    <w:lsdException w:name="heading 1" w:uiPriority="9" w:qFormat="1"/>
+    <w:lsdException w:name="heading 2" w:semiHidden="1" w:uiPriority="9" w:unhideWhenUsed="1" w:qFormat="1"/>
+    <w:lsdException w:name="heading 3" w:semiHidden="1" w:uiPriority="9" w:unhideWhenUsed="1" w:qFormat="1"/>
+    <w:lsdException w:name="heading 4" w:semiHidden="1" w:uiPriority="9" w:unhideWhenUsed="1" w:qFormat="1"/>
+    <w:lsdException w:name="heading 5" w:semiHidden="1" w:uiPriority="9" w:unhideWhenUsed="1" w:qFormat="1"/>
+    <w:lsdException w:name="heading 6" w:semiHidden="1" w:uiPriority="9" w:unhideWhenUsed="1" w:qFormat="1"/>
+    <w:lsdException w:name="heading 7" w:semiHidden="1" w:uiPriority="9" w:unhideWhenUsed="1" w:qFormat="1"/>
+    <w:lsdException w:name="heading 8" w:semiHidden="1" w:uiPriority="9" w:unhideWhenUsed="1" w:qFormat="1"/>
+    <w:lsdException w:name="heading 9" w:semiHidden="1" w:uiPriority="9" w:unhideWhenUsed="1" w:qFormat="1"/>
+    <w:lsdException w:name="index 1" w:semiHidden="1" w:unhideWhenUsed="1"/>
+    <w:lsdException w:name="index 2" w:semiHidden="1" w:unhideWhenUsed="1"/>
+    <w:lsdException w:name="index 3" w:semiHidden="1" w:unhideWhenUsed="1"/>
+    <w:lsdException w:name="index 4" w:semiHidden="1" w:unhideWhenUsed="1"/>
+    <w:lsdException w:name="index 5" w:semiHidden="1" w:unhideWhenUsed="1"/>
+    <w:lsdException w:name="index 6" w:semiHidden="1" w:unhideWhenUsed="1"/>
+    <w:lsdException w:name="index 7" w:semiHidden="1" w:unhideWhenUsed="1"/>
+    <w:lsdException w:name="index 8" w:semiHidden="1" w:unhideWhenUsed="1"/>
+    <w:lsdException w:name="index 9" w:semiHidden="1" w:unhideWhenUsed="1"/>
+    <w:lsdException w:name="toc 1" w:semiHidden="1" w:uiPriority="39" w:unhideWhenUsed="1"/>
+    <w:lsdException w:name="toc 2" w:semiHidden="1" w:uiPriority="39" w:unhideWhenUsed="1"/>
+    <w:lsdException w:name="toc 3" w:semiHidden="1" w:uiPriority="39" w:unhideWhenUsed="1"/>
+    <w:lsdException w:name="toc 4" w:semiHidden="1" w:uiPriority="39" w:unhideWhenUsed="1"/>
+    <w:lsdException w:name="toc 5" w:semiHidden="1" w:uiPriority="39" w:unhideWhenUsed="1"/>
+    <w:lsdException w:name="toc 6" w:semiHidden="1" w:uiPriority="39" w:unhideWhenUsed="1"/>
+    <w:lsdException w:name="toc 7" w:semiHidden="1" w:uiPriority="39" w:unhideWhenUsed="1"/>
+    <w:lsdException w:name="toc 8" w:semiHidden="1" w:uiPriority="39" w:unhideWhenUsed="1"/>
+    <w:lsdException w:name="toc 9" w:semiHidden="1" w:uiPriority="39" w:unhideWhenUsed="1"/>
+    <w:lsdException w:name="Normal Indent" w:semiHidden="1" w:unhideWhenUsed="1"/>
+    <w:lsdException w:name="footnote text" w:semiHidden="1" w:unhideWhenUsed="1"/>
+    <w:lsdException w:name="annotation text" w:semiHidden="1" w:unhideWhenUsed="1"/>
+    <w:lsdException w:name="header" w:semiHidden="1" w:uiPriority="0" w:unhideWhenUsed="1"/>
+    <w:lsdException w:name="footer" w:semiHidden="1" w:unhideWhenUsed="1"/>
+    <w:lsdException w:name="index heading" w:semiHidden="1" w:unhideWhenUsed="1"/>
+    <w:lsdException w:name="caption" w:semiHidden="1" w:uiPriority="35" w:unhideWhenUsed="1" w:qFormat="1"/>
+    <w:lsdException w:name="table of figures" w:semiHidden="1" w:unhideWhenUsed="1"/>
+    <w:lsdException w:name="envelope address" w:semiHidden="1" w:unhideWhenUsed="1"/>
+    <w:lsdException w:name="envelope return" w:semiHidden="1" w:unhideWhenUsed="1"/>
+    <w:lsdException w:name="footnote reference" w:semiHidden="1" w:unhideWhenUsed="1"/>
+    <w:lsdException w:name="annotation reference" w:semiHidden="1" w:unhideWhenUsed="1"/>
+    <w:lsdException w:name="line number" w:semiHidden="1" w:unhideWhenUsed="1"/>
+    <w:lsdException w:name="page number" w:semiHidden="1" w:unhideWhenUsed="1"/>
+    <w:lsdException w:name="endnote reference" w:semiHidden="1" w:unhideWhenUsed="1"/>
+    <w:lsdException w:name="endnote text" w:semiHidden="1" w:unhideWhenUsed="1"/>
+    <w:lsdException w:name="table of authorities" w:semiHidden="1" w:unhideWhenUsed="1"/>
+    <w:lsdException w:name="macro" w:semiHidden="1" w:unhideWhenUsed="1"/>
+    <w:lsdException w:name="toa heading" w:semiHidden="1" w:unhideWhenUsed="1"/>
+    <w:lsdException w:name="List" w:semiHidden="1" w:unhideWhenUsed="1"/>
+    <w:lsdException w:name="List Bullet" w:semiHidden="1" w:unhideWhenUsed="1"/>
+    <w:lsdException w:name="List Number" w:semiHidden="1" w:unhideWhenUsed="1"/>
+    <w:lsdException w:name="List 2" w:semiHidden="1" w:unhideWhenUsed="1"/>
+    <w:lsdException w:name="List 3" w:semiHidden="1" w:unhideWhenUsed="1"/>
+    <w:lsdException w:name="List 4" w:semiHidden="1" w:unhideWhenUsed="1"/>
+    <w:lsdException w:name="List 5" w:semiHidden="1" w:unhideWhenUsed="1"/>
+    <w:lsdException w:name="List Bullet 2" w:semiHidden="1" w:unhideWhenUsed="1"/>
+    <w:lsdException w:name="List Bullet 3" w:semiHidden="1" w:unhideWhenUsed="1"/>
+    <w:lsdException w:name="List Bullet 4" w:semiHidden="1" w:unhideWhenUsed="1"/>
+    <w:lsdException w:name="List Bullet 5" w:semiHidden="1" w:unhideWhenUsed="1"/>
+    <w:lsdException w:name="List Number 2" w:semiHidden="1" w:unhideWhenUsed="1"/>
+    <w:lsdException w:name="List Number 3" w:semiHidden="1" w:unhideWhenUsed="1"/>
+    <w:lsdException w:name="List Number 4" w:semiHidden="1" w:unhideWhenUsed="1"/>
+    <w:lsdException w:name="List Number 5" w:semiHidden="1" w:unhideWhenUsed="1"/>
+    <w:lsdException w:name="Title" w:uiPriority="10" w:qFormat="1"/>
+    <w:lsdException w:name="Closing" w:semiHidden="1" w:unhideWhenUsed="1"/>
+    <w:lsdException w:name="Signature" w:semiHidden="1" w:unhideWhenUsed="1"/>
+    <w:lsdException w:name="Default Paragraph Font" w:semiHidden="1" w:uiPriority="1" w:unhideWhenUsed="1"/>
+    <w:lsdException w:name="Body Text" w:semiHidden="1" w:unhideWhenUsed="1"/>
+    <w:lsdException w:name="Body Text Indent" w:semiHidden="1" w:unhideWhenUsed="1"/>
+    <w:lsdException w:name="List Continue" w:semiHidden="1" w:unhideWhenUsed="1"/>
+    <w:lsdException w:name="List Continue 2" w:semiHidden="1" w:unhideWhenUsed="1"/>
+    <w:lsdException w:name="List Continue 3" w:semiHidden="1" w:unhideWhenUsed="1"/>
+    <w:lsdException w:name="List Continue 4" w:semiHidden="1" w:unhideWhenUsed="1"/>
+    <w:lsdException w:name="List Continue 5" w:semiHidden="1" w:unhideWhenUsed="1"/>
+    <w:lsdException w:name="Message Header" w:semiHidden="1" w:unhideWhenUsed="1"/>
+    <w:lsdException w:name="Subtitle" w:uiPriority="11" w:qFormat="1"/>
+    <w:lsdException w:name="Salutation" w:semiHidden="1" w:unhideWhenUsed="1"/>
+    <w:lsdException w:name="Date" w:semiHidden="1" w:unhideWhenUsed="1"/>
+    <w:lsdException w:name="Body Text First Indent" w:semiHidden="1" w:unhideWhenUsed="1"/>
+    <w:lsdException w:name="Body Text First Indent 2" w:semiHidden="1" w:unhideWhenUsed="1"/>
+    <w:lsdException w:name="Note Heading" w:semiHidden="1" w:unhideWhenUsed="1"/>
+    <w:lsdException w:name="Body Text 2" w:semiHidden="1" w:unhideWhenUsed="1"/>
+    <w:lsdException w:name="Body Text 3" w:semiHidden="1" w:unhideWhenUsed="1"/>
+    <w:lsdException w:name="Body Text Indent 2" w:semiHidden="1" w:unhideWhenUsed="1"/>
+    <w:lsdException w:name="Body Text Indent 3" w:semiHidden="1" w:unhideWhenUsed="1"/>
+    <w:lsdException w:name="Block Text" w:semiHidden="1" w:unhideWhenUsed="1"/>
+    <w:lsdException w:name="Hyperlink" w:semiHidden="1" w:unhideWhenUsed="1"/>
+    <w:lsdException w:name="FollowedHyperlink" w:semiHidden="1" w:unhideWhenUsed="1"/>
+    <w:lsdException w:name="Strong" w:uiPriority="22" w:qFormat="1"/>
+    <w:lsdException w:name="Emphasis" w:uiPriority="20" w:qFormat="1"/>
+    <w:lsdException w:name="Document Map" w:semiHidden="1" w:unhideWhenUsed="1"/>
+    <w:lsdException w:name="Plain Text" w:semiHidden="1" w:unhideWhenUsed="1"/>
+    <w:lsdException w:name="E-mail Signature" w:semiHidden="1" w:unhideWhenUsed="1"/>
+    <w:lsdException w:name="HTML Top of Form" w:semiHidden="1" w:unhideWhenUsed="1"/>
+    <w:lsdException w:name="HTML Bottom of Form" w:semiHidden="1" w:unhideWhenUsed="1"/>
+    <w:lsdException w:name="Normal (Web)" w:semiHidden="1" w:unhideWhenUsed="1"/>
+    <w:lsdException w:name="HTML Acronym" w:semiHidden="1" w:unhideWhenUsed="1"/>
+    <w:lsdException w:name="HTML Address" w:semiHidden="1" w:unhideWhenUsed="1"/>
+    <w:lsdException w:name="HTML Cite" w:semiHidden="1" w:unhideWhenUsed="1"/>
+    <w:lsdException w:name="HTML Code" w:semiHidden="1" w:unhideWhenUsed="1"/>
+    <w:lsdException w:name="HTML Definition" w:semiHidden="1" w:unhideWhenUsed="1"/>
+    <w:lsdException w:name="HTML Keyboard" w:semiHidden="1" w:unhideWhenUsed="1"/>
+    <w:lsdException w:name="HTML Preformatted" w:semiHidden="1" w:unhideWhenUsed="1"/>
+    <w:lsdException w:name="HTML Sample" w:semiHidden="1" w:unhideWhenUsed="1"/>
+    <w:lsdException w:name="HTML Typewriter" w:semiHidden="1" w:unhideWhenUsed="1"/>
+    <w:lsdException w:name="HTML Variable" w:semiHidden="1" w:unhideWhenUsed="1"/>
+    <w:lsdException w:name="Normal Table" w:semiHidden="1" w:unhideWhenUsed="1"/>
+    <w:lsdException w:name="annotation subject" w:semiHidden="1" w:unhideWhenUsed="1"/>
+    <w:lsdException w:name="No List" w:semiHidden="1" w:unhideWhenUsed="1"/>
+    <w:lsdException w:name="Outline List 1" w:semiHidden="1" w:unhideWhenUsed="1"/>
+    <w:lsdException w:name="Outline List 2" w:semiHidden="1" w:unhideWhenUsed="1"/>
+    <w:lsdException w:name="Outline List 3" w:semiHidden="1" w:unhideWhenUsed="1"/>
+    <w:lsdException w:name="Table Simple 1" w:semiHidden="1" w:unhideWhenUsed="1"/>
+    <w:lsdException w:name="Table Simple 2" w:semiHidden="1" w:unhideWhenUsed="1"/>
+    <w:lsdException w:name="Table Simple 3" w:semiHidden="1" w:unhideWhenUsed="1"/>
+    <w:lsdException w:name="Table Classic 1" w:semiHidden="1" w:unhideWhenUsed="1"/>
+    <w:lsdException w:name="Table Classic 2" w:semiHidden="1" w:unhideWhenUsed="1"/>
+    <w:lsdException w:name="Table Classic 3" w:semiHidden="1" w:unhideWhenUsed="1"/>
+    <w:lsdException w:name="Table Classic 4" w:semiHidden="1" w:unhideWhenUsed="1"/>
+    <w:lsdException w:name="Table Colorful 1" w:semiHidden="1" w:unhideWhenUsed="1"/>
+    <w:lsdException w:name="Table Colorful 2" w:semiHidden="1" w:unhideWhenUsed="1"/>
+    <w:lsdException w:name="Table Colorful 3" w:semiHidden="1" w:unhideWhenUsed="1"/>
+    <w:lsdException w:name="Table Columns 1" w:semiHidden="1" w:unhideWhenUsed="1"/>
+    <w:lsdException w:name="Table Columns 2" w:semiHidden="1" w:unhideWhenUsed="1"/>
+    <w:lsdException w:name="Table Columns 3" w:semiHidden="1" w:unhideWhenUsed="1"/>
+    <w:lsdException w:name="Table Columns 4" w:semiHidden="1" w:unhideWhenUsed="1"/>
+    <w:lsdException w:name="Table Columns 5" w:semiHidden="1" w:unhideWhenUsed="1"/>
+    <w:lsdException w:name="Table Grid 1" w:semiHidden="1" w:unhideWhenUsed="1"/>
+    <w:lsdException w:name="Table Grid 2" w:semiHidden="1" w:unhideWhenUsed="1"/>
+    <w:lsdException w:name="Table Grid 3" w:semiHidden="1" w:unhideWhenUsed="1"/>
+    <w:lsdException w:name="Table Grid 4" w:semiHidden="1" w:unhideWhenUsed="1"/>
+    <w:lsdException w:name="Table Grid 5" w:semiHidden="1" w:unhideWhenUsed="1"/>
+    <w:lsdException w:name="Table Grid 6" w:semiHidden="1" w:unhideWhenUsed="1"/>
+    <w:lsdException w:name="Table Grid 7" w:semiHidden="1" w:unhideWhenUsed="1"/>
+    <w:lsdException w:name="Table Grid 8" w:semiHidden="1" w:unhideWhenUsed="1"/>
+    <w:lsdException w:name="Table List 1" w:semiHidden="1" w:unhideWhenUsed="1"/>
+    <w:lsdException w:name="Table List 2" w:semiHidden="1" w:unhideWhenUsed="1"/>
+    <w:lsdException w:name="Table List 3" w:semiHidden="1" w:unhideWhenUsed="1"/>
+    <w:lsdException w:name="Table List 4" w:semiHidden="1" w:unhideWhenUsed="1"/>
+    <w:lsdException w:name="Table List 5" w:semiHidden="1" w:unhideWhenUsed="1"/>
+    <w:lsdException w:name="Table List 6" w:semiHidden="1" w:unhideWhenUsed="1"/>
+    <w:lsdException w:name="Table List 7" w:semiHidden="1" w:unhideWhenUsed="1"/>
+    <w:lsdException w:name="Table List 8" w:semiHidden="1" w:unhideWhenUsed="1"/>
+    <w:lsdException w:name="Table 3D effects 1" w:semiHidden="1" w:unhideWhenUsed="1"/>
+    <w:lsdException w:name="Table 3D effects 2" w:semiHidden="1" w:unhideWhenUsed="1"/>
+    <w:lsdException w:name="Table 3D effects 3" w:semiHidden="1" w:unhideWhenUsed="1"/>
+    <w:lsdException w:name="Table Contemporary" w:semiHidden="1" w:unhideWhenUsed="1"/>
+    <w:lsdException w:name="Table Elegant" w:semiHidden="1" w:unhideWhenUsed="1"/>
+    <w:lsdException w:name="Table Professional" w:semiHidden="1" w:unhideWhenUsed="1"/>
+    <w:lsdException w:name="Table Subtle 1" w:semiHidden="1" w:unhideWhenUsed="1"/>
+    <w:lsdException w:name="Table Subtle 2" w:semiHidden="1" w:unhideWhenUsed="1"/>
+    <w:lsdException w:name="Table Web 1" w:semiHidden="1" w:unhideWhenUsed="1"/>
+    <w:lsdException w:name="Table Web 2" w:semiHidden="1" w:unhideWhenUsed="1"/>
+    <w:lsdException w:name="Table Web 3" w:semiHidden="1" w:unhideWhenUsed="1"/>
+    <w:lsdException w:name="Balloon Text" w:semiHidden="1" w:unhideWhenUsed="1"/>
+    <w:lsdException w:name="Table Grid" w:semiHidden="1" w:uiPriority="59" w:unhideWhenUsed="1"/>
+    <w:lsdException w:name="Table Theme" w:semiHidden="1" w:unhideWhenUsed="1"/>
+    <w:lsdException w:name="Placeholder Text" w:semiHidden="1"/>
+    <w:lsdException w:name="No Spacing" w:uiPriority="1" w:qFormat="1"/>
+    <w:lsdException w:name="Light Shading" w:uiPriority="60"/>
+    <w:lsdException w:name="Light List" w:uiPriority="61"/>
+    <w:lsdException w:name="Light Grid" w:uiPriority="62"/>
+    <w:lsdException w:name="Medium Shading 1" w:uiPriority="63"/>
+    <w:lsdException w:name="Medium Shading 2" w:uiPriority="64"/>
+    <w:lsdException w:name="Medium List 1" w:uiPriority="65"/>
+    <w:lsdException w:name="Medium List 2" w:uiPriority="66"/>
+    <w:lsdException w:name="Medium Grid 1" w:uiPriority="67"/>
+    <w:lsdException w:name="Medium Grid 2" w:uiPriority="68"/>
+    <w:lsdException w:name="Medium Grid 3" w:uiPriority="69"/>
+    <w:lsdException w:name="Dark List" w:uiPriority="70"/>
+    <w:lsdException w:name="Colorful Shading" w:uiPriority="71"/>
+    <w:lsdException w:name="Colorful List" w:uiPriority="72"/>
+    <w:lsdException w:name="Colorful Grid" w:uiPriority="73"/>
+    <w:lsdException w:name="Light Shading Accent 1" w:uiPriority="60"/>
+    <w:lsdException w:name="Light List Accent 1" w:uiPriority="61"/>
+    <w:lsdException w:name="Light Grid Accent 1" w:uiPriority="62"/>
+    <w:lsdException w:name="Medium Shading 1 Accent 1" w:uiPriority="63"/>
+    <w:lsdException w:name="Medium Shading 2 Accent 1" w:uiPriority="64"/>
+    <w:lsdException w:name="Medium List 1 Accent 1" w:uiPriority="65"/>
+    <w:lsdException w:name="Revision" w:semiHidden="1"/>
+    <w:lsdException w:name="List Paragraph" w:uiPriority="34" w:qFormat="1"/>
+    <w:lsdException w:name="Quote" w:uiPriority="29" w:qFormat="1"/>
+    <w:lsdException w:name="Intense Quote" w:uiPriority="30" w:qFormat="1"/>
+    <w:lsdException w:name="Medium List 2 Accent 1" w:uiPriority="66"/>
+    <w:lsdException w:name="Medium Grid 1 Accent 1" w:uiPriority="67"/>
+    <w:lsdException w:name="Medium Grid 2 Accent 1" w:uiPriority="68"/>
+    <w:lsdException w:name="Medium Grid 3 Accent 1" w:uiPriority="69"/>
+    <w:lsdException w:name="Dark List Accent 1" w:uiPriority="70"/>
+    <w:lsdException w:name="Colorful Shading Accent 1" w:uiPriority="71"/>
+    <w:lsdException w:name="Colorful List Accent 1" w:uiPriority="72"/>
+    <w:lsdException w:name="Colorful Grid Accent 1" w:uiPriority="73"/>
+    <w:lsdException w:name="Light Shading Accent 2" w:uiPriority="60"/>
+    <w:lsdException w:name="Light List Accent 2" w:uiPriority="61"/>
+    <w:lsdException w:name="Light Grid Accent 2" w:uiPriority="62"/>
+    <w:lsdException w:name="Medium Shading 1 Accent 2" w:uiPriority="63"/>
+    <w:lsdException w:name="Medium Shading 2 Accent 2" w:uiPriority="64"/>
+    <w:lsdException w:name="Medium List 1 Accent 2" w:uiPriority="65"/>
+    <w:lsdException w:name="Medium List 2 Accent 2" w:uiPriority="66"/>
+    <w:lsdException w:name="Medium Grid 1 Accent 2" w:uiPriority="67"/>
+    <w:lsdException w:name="Medium Grid 2 Accent 2" w:uiPriority="68"/>
+    <w:lsdException w:name="Medium Grid 3 Accent 2" w:uiPriority="69"/>
+    <w:lsdException w:name="Dark List Accent 2" w:uiPriority="70"/>
+    <w:lsdException w:name="Colorful Shading Accent 2" w:uiPriority="71"/>
+    <w:lsdException w:name="Colorful List Accent 2" w:uiPriority="72"/>
+    <w:lsdException w:name="Colorful Grid Accent 2" w:uiPriority="73"/>
+    <w:lsdException w:name="Light Shading Accent 3" w:uiPriority="60"/>
+    <w:lsdException w:name="Light List Accent 3" w:uiPriority="61"/>
+    <w:lsdException w:name="Light Grid Accent 3" w:uiPriority="62"/>
+    <w:lsdException w:name="Medium Shading 1 Accent 3" w:uiPriority="63"/>
+    <w:lsdException w:name="Medium Shading 2 Accent 3" w:uiPriority="64"/>
+    <w:lsdException w:name="Medium List 1 Accent 3" w:uiPriority="65"/>
+    <w:lsdException w:name="Medium List 2 Accent 3" w:uiPriority="66"/>
+    <w:lsdException w:name="Medium Grid 1 Accent 3" w:uiPriority="67"/>
+    <w:lsdException w:name="Medium Grid 2 Accent 3" w:uiPriority="68"/>
+    <w:lsdException w:name="Medium Grid 3 Accent 3" w:uiPriority="69"/>
+    <w:lsdException w:name="Dark List Accent 3" w:uiPriority="70"/>
+    <w:lsdException w:name="Colorful Shading Accent 3" w:uiPriority="71"/>
+    <w:lsdException w:name="Colorful List Accent 3" w:uiPriority="72"/>
+    <w:lsdException w:name="Colorful Grid Accent 3" w:uiPriority="73"/>
+    <w:lsdException w:name="Light Shading Accent 4" w:uiPriority="60"/>
+    <w:lsdException w:name="Light List Accent 4" w:uiPriority="61"/>
+    <w:lsdException w:name="Light Grid Accent 4" w:uiPriority="62"/>
+    <w:lsdException w:name="Medium Shading 1 Accent 4" w:uiPriority="63"/>
+    <w:lsdException w:name="Medium Shading 2 Accent 4" w:uiPriority="64"/>
+    <w:lsdException w:name="Medium List 1 Accent 4" w:uiPriority="65"/>
+    <w:lsdException w:name="Medium List 2 Accent 4" w:uiPriority="66"/>
+    <w:lsdException w:name="Medium Grid 1 Accent 4" w:uiPriority="67"/>
+    <w:lsdException w:name="Medium Grid 2 Accent 4" w:uiPriority="68"/>
+    <w:lsdException w:name="Medium Grid 3 Accent 4" w:uiPriority="69"/>
+    <w:lsdException w:name="Dark List Accent 4" w:uiPriority="70"/>
+    <w:lsdException w:name="Colorful Shading Accent 4" w:uiPriority="71"/>
+    <w:lsdException w:name="Colorful List Accent 4" w:uiPriority="72"/>
+    <w:lsdException w:name="Colorful Grid Accent 4" w:uiPriority="73"/>
+    <w:lsdException w:name="Light Shading Accent 5" w:uiPriority="60"/>
+    <w:lsdException w:name="Light List Accent 5" w:uiPriority="61"/>
+    <w:lsdException w:name="Light Grid Accent 5" w:uiPriority="62"/>
+    <w:lsdException w:name="Medium Shading 1 Accent 5" w:uiPriority="63"/>
+    <w:lsdException w:name="Medium Shading 2 Accent 5" w:uiPriority="64"/>
+    <w:lsdException w:name="Medium List 1 Accent 5" w:uiPriority="65"/>
+    <w:lsdException w:name="Medium List 2 Accent 5" w:uiPriority="66"/>
+    <w:lsdException w:name="Medium Grid 1 Accent 5" w:uiPriority="67"/>
+    <w:lsdException w:name="Medium Grid 2 Accent 5" w:uiPriority="68"/>
+    <w:lsdException w:name="Medium Grid 3 Accent 5" w:uiPriority="69"/>
+    <w:lsdException w:name="Dark List Accent 5" w:uiPriority="70"/>
+    <w:lsdException w:name="Colorful Shading Accent 5" w:uiPriority="71"/>
+    <w:lsdException w:name="Colorful List Accent 5" w:uiPriority="72"/>
+    <w:lsdException w:name="Colorful Grid Accent 5" w:uiPriority="73"/>
+    <w:lsdException w:name="Light Shading Accent 6" w:uiPriority="60"/>
+    <w:lsdException w:name="Light List Accent 6" w:uiPriority="61"/>
+    <w:lsdException w:name="Light Grid Accent 6" w:uiPriority="62"/>
+    <w:lsdException w:name="Medium Shading 1 Accent 6" w:uiPriority="63"/>
+    <w:lsdException w:name="Medium Shading 2 Accent 6" w:uiPriority="64"/>
+    <w:lsdException w:name="Medium List 1 Accent 6" w:uiPriority="65"/>
+    <w:lsdException w:name="Medium List 2 Accent 6" w:uiPriority="66"/>
+    <w:lsdException w:name="Medium Grid 1 Accent 6" w:uiPriority="67"/>
+    <w:lsdException w:name="Medium Grid 2 Accent 6" w:uiPriority="68"/>
+    <w:lsdException w:name="Medium Grid 3 Accent 6" w:uiPriority="69"/>
+    <w:lsdException w:name="Dark List Accent 6" w:uiPriority="70"/>
+    <w:lsdException w:name="Colorful Shading Accent 6" w:uiPriority="71"/>
+    <w:lsdException w:name="Colorful List Accent 6" w:uiPriority="72"/>
+    <w:lsdException w:name="Colorful Grid Accent 6" w:uiPriority="73"/>
+    <w:lsdException w:name="Subtle Emphasis" w:uiPriority="19" w:qFormat="1"/>
+    <w:lsdException w:name="Intense Emphasis" w:uiPriority="21" w:qFormat="1"/>
+    <w:lsdException w:name="Subtle Reference" w:uiPriority="31" w:qFormat="1"/>
+    <w:lsdException w:name="Intense Reference" w:uiPriority="32" w:qFormat="1"/>
+    <w:lsdException w:name="Book Title" w:uiPriority="33" w:qFormat="1"/>
+    <w:lsdException w:name="Bibliography" w:semiHidden="1" w:uiPriority="37" w:unhideWhenUsed="1"/>
+    <w:lsdException w:name="TOC Heading" w:semiHidden="1" w:uiPriority="39" w:unhideWhenUsed="1" w:qFormat="1"/>
+    <w:lsdException w:name="Plain Table 1" w:uiPriority="41"/>
+    <w:lsdException w:name="Plain Table 2" w:uiPriority="42"/>
+    <w:lsdException w:name="Plain Table 3" w:uiPriority="43"/>
+    <w:lsdException w:name="Plain Table 4" w:uiPriority="44"/>
+    <w:lsdException w:name="Plain Table 5" w:uiPriority="45"/>
+    <w:lsdException w:name="Grid Table Light" w:uiPriority="40"/>
+    <w:lsdException w:name="Grid Table 1 Light" w:uiPriority="46"/>
+    <w:lsdException w:name="Grid Table 2" w:uiPriority="47"/>
+    <w:lsdException w:name="Grid Table 3" w:uiPriority="48"/>
+    <w:lsdException w:name="Grid Table 4" w:uiPriority="49"/>
+    <w:lsdException w:name="Grid Table 5 Dark" w:uiPriority="50"/>
+    <w:lsdException w:name="Grid Table 6 Colorful" w:uiPriority="51"/>
+    <w:lsdException w:name="Grid Table 7 Colorful" w:uiPriority="52"/>
+    <w:lsdException w:name="Grid Table 1 Light Accent 1" w:uiPriority="46"/>
+    <w:lsdException w:name="Grid Table 2 Accent 1" w:uiPriority="47"/>
+    <w:lsdException w:name="Grid Table 3 Accent 1" w:uiPriority="48"/>
+    <w:lsdException w:name="Grid Table 4 Accent 1" w:uiPriority="49"/>
+    <w:lsdException w:name="Grid Table 5 Dark Accent 1" w:uiPriority="50"/>
+    <w:lsdException w:name="Grid Table 6 Colorful Accent 1" w:uiPriority="51"/>
+    <w:lsdException w:name="Grid Table 7 Colorful Accent 1" w:uiPriority="52"/>
+    <w:lsdException w:name="Grid Table 1 Light Accent 2" w:uiPriority="46"/>
+    <w:lsdException w:name="Grid Table 2 Accent 2" w:uiPriority="47"/>
+    <w:lsdException w:name="Grid Table 3 Accent 2" w:uiPriority="48"/>
+    <w:lsdException w:name="Grid Table 4 Accent 2" w:uiPriority="49"/>
+    <w:lsdException w:name="Grid Table 5 Dark Accent 2" w:uiPriority="50"/>
+    <w:lsdException w:name="Grid Table 6 Colorful Accent 2" w:uiPriority="51"/>
+    <w:lsdException w:name="Grid Table 7 Colorful Accent 2" w:uiPriority="52"/>
+    <w:lsdException w:name="Grid Table 1 Light Accent 3" w:uiPriority="46"/>
+    <w:lsdException w:name="Grid Table 2 Accent 3" w:uiPriority="47"/>
+    <w:lsdException w:name="Grid Table 3 Accent 3" w:uiPriority="48"/>
+    <w:lsdException w:name="Grid Table 4 Accent 3" w:uiPriority="49"/>
+    <w:lsdException w:name="Grid Table 5 Dark Accent 3" w:uiPriority="50"/>
+    <w:lsdException w:name="Grid Table 6 Colorful Accent 3" w:uiPriority="51"/>
+    <w:lsdException w:name="Grid Table 7 Colorful Accent 3" w:uiPriority="52"/>
+    <w:lsdException w:name="Grid Table 1 Light Accent 4" w:uiPriority="46"/>
+    <w:lsdException w:name="Grid Table 2 Accent 4" w:uiPriority="47"/>
+    <w:lsdException w:name="Grid Table 3 Accent 4" w:uiPriority="48"/>
+    <w:lsdException w:name="Grid Table 4 Accent 4" w:uiPriority="49"/>
+    <w:lsdException w:name="Grid Table 5 Dark Accent 4" w:uiPriority="50"/>
+    <w:lsdException w:name="Grid Table 6 Colorful Accent 4" w:uiPriority="51"/>
+    <w:lsdException w:name="Grid Table 7 Colorful Accent 4" w:uiPriority="52"/>
+    <w:lsdException w:name="Grid Table 1 Light Accent 5" w:uiPriority="46"/>
+    <w:lsdException w:name="Grid Table 2 Accent 5" w:uiPriority="47"/>
+    <w:lsdException w:name="Grid Table 3 Accent 5" w:uiPriority="48"/>
+    <w:lsdException w:name="Grid Table 4 Accent 5" w:uiPriority="49"/>
+    <w:lsdException w:name="Grid Table 5 Dark Accent 5" w:uiPriority="50"/>
+    <w:lsdException w:name="Grid Table 6 Colorful Accent 5" w:uiPriority="51"/>
+    <w:lsdException w:name="Grid Table 7 Colorful Accent 5" w:uiPriority="52"/>
+    <w:lsdException w:name="Grid Table 1 Light Accent 6" w:uiPriority="46"/>
+    <w:lsdException w:name="Grid Table 2 Accent 6" w:uiPriority="47"/>
+    <w:lsdException w:name="Grid Table 3 Accent 6" w:uiPriority="48"/>
+    <w:lsdException w:name="Grid Table 4 Accent 6" w:uiPriority="49"/>
+    <w:lsdException w:name="Grid Table 5 Dark Accent 6" w:uiPriority="50"/>
+    <w:lsdException w:name="Grid Table 6 Colorful Accent 6" w:uiPriority="51"/>
+    <w:lsdException w:name="Grid Table 7 Colorful Accent 6" w:uiPriority="52"/>
+    <w:lsdException w:name="List Table 1 Light" w:uiPriority="46"/>
+    <w:lsdException w:name="List Table 2" w:uiPriority="47"/>
+    <w:lsdException w:name="List Table 3" w:uiPriority="48"/>
+    <w:lsdException w:name="List Table 4" w:uiPriority="49"/>
+    <w:lsdException w:name="List Table 5 Dark" w:uiPriority="50"/>
+    <w:lsdException w:name="List Table 6 Colorful" w:uiPriority="51"/>
+    <w:lsdException w:name="List Table 7 Colorful" w:uiPriority="52"/>
+    <w:lsdException w:name="List Table 1 Light Accent 1" w:uiPriority="46"/>
+    <w:lsdException w:name="List Table 2 Accent 1" w:uiPriority="47"/>
+    <w:lsdException w:name="List Table 3 Accent 1" w:uiPriority="48"/>
+    <w:lsdException w:name="List Table 4 Accent 1" w:uiPriority="49"/>
+    <w:lsdException w:name="List Table 5 Dark Accent 1" w:uiPriority="50"/>
+    <w:lsdException w:name="List Table 6 Colorful Accent 1" w:uiPriority="51"/>
+    <w:lsdException w:name="List Table 7 Colorful Accent 1" w:uiPriority="52"/>
+    <w:lsdException w:name="List Table 1 Light Accent 2" w:uiPriority="46"/>
+    <w:lsdException w:name="List Table 2 Accent 2" w:uiPriority="47"/>
+    <w:lsdException w:name="List Table 3 Accent 2" w:uiPriority="48"/>
+    <w:lsdException w:name="List Table 4 Accent 2" w:uiPriority="49"/>
+    <w:lsdException w:name="List Table 5 Dark Accent 2" w:uiPriority="50"/>
+    <w:lsdException w:name="List Table 6 Colorful Accent 2" w:uiPriority="51"/>
+    <w:lsdException w:name="List Table 7 Colorful Accent 2" w:uiPriority="52"/>
+    <w:lsdException w:name="List Table 1 Light Accent 3" w:uiPriority="46"/>
+    <w:lsdException w:name="List Table 2 Accent 3" w:uiPriority="47"/>
+    <w:lsdException w:name="List Table 3 Accent 3" w:uiPriority="48"/>
+    <w:lsdException w:name="List Table 4 Accent 3" w:uiPriority="49"/>
+    <w:lsdException w:name="List Table 5 Dark Accent 3" w:uiPriority="50"/>
+    <w:lsdException w:name="List Table 6 Colorful Accent 3" w:uiPriority="51"/>
+    <w:lsdException w:name="List Table 7 Colorful Accent 3" w:uiPriority="52"/>
+    <w:lsdException w:name="List Table 1 Light Accent 4" w:uiPriority="46"/>
+    <w:lsdException w:name="List Table 2 Accent 4" w:uiPriority="47"/>
+    <w:lsdException w:name="List Table 3 Accent 4" w:uiPriority="48"/>
+    <w:lsdException w:name="List Table 4 Accent 4" w:uiPriority="49"/>
+    <w:lsdException w:name="List Table 5 Dark Accent 4" w:uiPriority="50"/>
+    <w:lsdException w:name="List Table 6 Colorful Accent 4" w:uiPriority="51"/>
+    <w:lsdException w:name="List Table 7 Colorful Accent 4" w:uiPriority="52"/>
+    <w:lsdException w:name="List Table 1 Light Accent 5" w:uiPriority="46"/>
+    <w:lsdException w:name="List Table 2 Accent 5" w:uiPriority="47"/>
+    <w:lsdException w:name="List Table 3 Accent 5" w:uiPriority="48"/>
+    <w:lsdException w:name="List Table 4 Accent 5" w:uiPriority="49"/>
+    <w:lsdException w:name="List Table 5 Dark Accent 5" w:uiPriority="50"/>
+    <w:lsdException w:name="List Table 6 Colorful Accent 5" w:uiPriority="51"/>
+    <w:lsdException w:name="List Table 7 Colorful Accent 5" w:uiPriority="52"/>
+    <w:lsdException w:name="List Table 1 Light Accent 6" w:uiPriority="46"/>
+    <w:lsdException w:name="List Table 2 Accent 6" w:uiPriority="47"/>
+    <w:lsdException w:name="List Table 3 Accent 6" w:uiPriority="48"/>
+    <w:lsdException w:name="List Table 4 Accent 6" w:uiPriority="49"/>
+    <w:lsdException w:name="List Table 5 Dark Accent 6" w:uiPriority="50"/>
+    <w:lsdException w:name="List Table 6 Colorful Accent 6" w:uiPriority="51"/>
+    <w:lsdException w:name="List Table 7 Colorful Accent 6" w:uiPriority="52"/>
+    <w:lsdException w:name="Mention" w:semiHidden="1" w:unhideWhenUsed="1"/>
+    <w:lsdException w:name="Smart Hyperlink" w:semiHidden="1" w:unhideWhenUsed="1"/>
+    <w:lsdException w:name="Hashtag" w:semiHidden="1" w:unhideWhenUsed="1"/>
+    <w:lsdException w:name="Unresolved Mention" w:semiHidden="1" w:unhideWhenUsed="1"/>
+    <w:lsdException w:name="Smart Link" w:semiHidden="1" w:unhideWhenUsed="1"/>
   </w:latentStyles>
-  <w:style w:type="paragraph" w:default="1" w:styleId="Normal">
+  <w:style w:type="paragraph" w:default="1" w:styleId="Standard">
     <w:name w:val="Normal"/>
     <w:qFormat/>
     <w:rsid w:val="000E7AC9"/>
@@ -5990,18 +6305,17 @@
       <w:szCs w:val="20"/>
     </w:rPr>
   </w:style>
-  <w:style w:type="character" w:default="1" w:styleId="DefaultParagraphFont">
+  <w:style w:type="character" w:default="1" w:styleId="Absatz-Standardschriftart">
     <w:name w:val="Default Paragraph Font"/>
     <w:uiPriority w:val="1"/>
     <w:semiHidden/>
     <w:unhideWhenUsed/>
   </w:style>
-  <w:style w:type="table" w:default="1" w:styleId="TableNormal">
+  <w:style w:type="table" w:default="1" w:styleId="NormaleTabelle">
     <w:name w:val="Normal Table"/>
     <w:uiPriority w:val="99"/>
     <w:semiHidden/>
     <w:unhideWhenUsed/>
-    <w:qFormat/>
     <w:tblPr>
       <w:tblInd w:w="0" w:type="dxa"/>
       <w:tblCellMar>
@@ -6012,7 +6326,7 @@
       </w:tblCellMar>
     </w:tblPr>
   </w:style>
-  <w:style w:type="numbering" w:default="1" w:styleId="NoList">
+  <w:style w:type="numbering" w:default="1" w:styleId="KeineListe">
     <w:name w:val="No List"/>
     <w:uiPriority w:val="99"/>
     <w:semiHidden/>
@@ -6020,17 +6334,17 @@
   </w:style>
   <w:style w:type="paragraph" w:customStyle="1" w:styleId="StandardmitEA">
     <w:name w:val="Standard mit EA"/>
-    <w:basedOn w:val="Normal"/>
+    <w:basedOn w:val="Standard"/>
     <w:rsid w:val="000E7AC9"/>
     <w:pPr>
       <w:spacing w:after="120"/>
       <w:jc w:val="both"/>
     </w:pPr>
   </w:style>
-  <w:style w:type="paragraph" w:styleId="Header">
+  <w:style w:type="paragraph" w:styleId="Kopfzeile">
     <w:name w:val="header"/>
-    <w:basedOn w:val="Normal"/>
-    <w:link w:val="HeaderChar"/>
+    <w:basedOn w:val="Standard"/>
+    <w:link w:val="KopfzeileZchn"/>
     <w:rsid w:val="000E7AC9"/>
     <w:pPr>
       <w:tabs>
@@ -6042,14 +6356,40 @@
       <w:sz w:val="18"/>
     </w:rPr>
   </w:style>
-  <w:style w:type="character" w:customStyle="1" w:styleId="HeaderChar">
-    <w:name w:val="Header Char"/>
-    <w:basedOn w:val="DefaultParagraphFont"/>
-    <w:link w:val="Header"/>
+  <w:style w:type="character" w:customStyle="1" w:styleId="KopfzeileZchn">
+    <w:name w:val="Kopfzeile Zchn"/>
+    <w:basedOn w:val="Absatz-Standardschriftart"/>
+    <w:link w:val="Kopfzeile"/>
     <w:rsid w:val="000E7AC9"/>
     <w:rPr>
       <w:rFonts w:ascii="Gill Sans" w:eastAsia="Times New Roman" w:hAnsi="Gill Sans" w:cs="Times New Roman"/>
       <w:sz w:val="18"/>
+      <w:szCs w:val="20"/>
+    </w:rPr>
+  </w:style>
+  <w:style w:type="paragraph" w:styleId="Fuzeile">
+    <w:name w:val="footer"/>
+    <w:basedOn w:val="Standard"/>
+    <w:link w:val="FuzeileZchn"/>
+    <w:uiPriority w:val="99"/>
+    <w:unhideWhenUsed/>
+    <w:rsid w:val="00553E88"/>
+    <w:pPr>
+      <w:tabs>
+        <w:tab w:val="center" w:pos="4536"/>
+        <w:tab w:val="right" w:pos="9072"/>
+      </w:tabs>
+      <w:spacing w:line="240" w:lineRule="auto"/>
+    </w:pPr>
+  </w:style>
+  <w:style w:type="character" w:customStyle="1" w:styleId="FuzeileZchn">
+    <w:name w:val="Fußzeile Zchn"/>
+    <w:basedOn w:val="Absatz-Standardschriftart"/>
+    <w:link w:val="Fuzeile"/>
+    <w:uiPriority w:val="99"/>
+    <w:rsid w:val="00553E88"/>
+    <w:rPr>
+      <w:rFonts w:ascii="Gill Sans" w:eastAsia="Times New Roman" w:hAnsi="Gill Sans" w:cs="Times New Roman"/>
       <w:szCs w:val="20"/>
     </w:rPr>
   </w:style>
@@ -6337,4 +6677,16 @@
   <a:objectDefaults/>
   <a:extraClrSchemeLst/>
 </a:theme>
+</file>
+
+<file path=customXml/item1.xml><?xml version="1.0" encoding="utf-8"?>
+<b:Sources xmlns:b="http://schemas.openxmlformats.org/officeDocument/2006/bibliography" xmlns="http://schemas.openxmlformats.org/officeDocument/2006/bibliography" SelectedStyle="\APASixthEditionOfficeOnline.xsl" StyleName="APA" Version="6"/>
+</file>
+
+<file path=customXml/itemProps1.xml><?xml version="1.0" encoding="utf-8"?>
+<ds:datastoreItem xmlns:ds="http://schemas.openxmlformats.org/officeDocument/2006/customXml" ds:itemID="{FA1820B1-7B67-4A58-B518-DCE3B2BAA9F6}">
+  <ds:schemaRefs>
+    <ds:schemaRef ds:uri="http://schemas.openxmlformats.org/officeDocument/2006/bibliography"/>
+  </ds:schemaRefs>
+</ds:datastoreItem>
 </file>
</xml_diff>